<commit_message>
saving wip, need to add consistency stats
</commit_message>
<xml_diff>
--- a/round2_metareview/documentation/ES_datamethods_full.docx
+++ b/round2_metareview/documentation/ES_datamethods_full.docx
@@ -592,7 +592,6 @@
       <w:pPr>
         <w:rPr>
           <w:rFonts w:ascii="Times New Roman" w:hAnsi="Times New Roman" w:cs="Times New Roman"/>
-          <w:lang w:val="en-US"/>
         </w:rPr>
       </w:pPr>
       <w:r>
@@ -670,7 +669,6 @@
           <w:rPr>
             <w:rStyle w:val="Hipervnculo"/>
             <w:rFonts w:ascii="Times New Roman" w:hAnsi="Times New Roman" w:cs="Times New Roman"/>
-            <w:lang w:val="en-US"/>
           </w:rPr>
           <w:t>https://www.qualtrics.com</w:t>
         </w:r>
@@ -680,36 +678,19 @@
       <w:pPr>
         <w:rPr>
           <w:rFonts w:ascii="Times New Roman" w:hAnsi="Times New Roman" w:cs="Times New Roman"/>
-          <w:lang w:val="en-US"/>
-        </w:rPr>
-      </w:pPr>
-      <w:r>
-        <w:rPr>
-          <w:rFonts w:ascii="Times New Roman" w:hAnsi="Times New Roman" w:cs="Times New Roman"/>
-          <w:lang w:val="en-US"/>
-        </w:rPr>
-        <w:t>(</w:t>
-      </w:r>
-      <w:r>
-        <w:rPr>
-          <w:rFonts w:ascii="Times New Roman" w:hAnsi="Times New Roman" w:cs="Times New Roman"/>
-          <w:lang w:val="en-US"/>
-        </w:rPr>
-        <w:t>https://www.qualtrics.com/blog/citing-qualtrics/</w:t>
-      </w:r>
-      <w:r>
-        <w:rPr>
-          <w:rFonts w:ascii="Times New Roman" w:hAnsi="Times New Roman" w:cs="Times New Roman"/>
-          <w:lang w:val="en-US"/>
-        </w:rPr>
-        <w:t>)</w:t>
-      </w:r>
-    </w:p>
-    <w:p>
-      <w:pPr>
-        <w:rPr>
-          <w:rFonts w:ascii="Times New Roman" w:hAnsi="Times New Roman" w:cs="Times New Roman"/>
-          <w:lang w:val="en-US"/>
+        </w:rPr>
+      </w:pPr>
+      <w:r>
+        <w:rPr>
+          <w:rFonts w:ascii="Times New Roman" w:hAnsi="Times New Roman" w:cs="Times New Roman"/>
+        </w:rPr>
+        <w:t>(https://www.qualtrics.com/blog/citing-qualtrics/)</w:t>
+      </w:r>
+    </w:p>
+    <w:p>
+      <w:pPr>
+        <w:rPr>
+          <w:rFonts w:ascii="Times New Roman" w:hAnsi="Times New Roman" w:cs="Times New Roman"/>
         </w:rPr>
       </w:pPr>
     </w:p>
@@ -6150,29 +6131,6 @@
       <w:pPr>
         <w:rPr>
           <w:rFonts w:ascii="Times New Roman" w:hAnsi="Times New Roman" w:cs="Times New Roman"/>
-          <w:lang w:val="en-US"/>
-        </w:rPr>
-      </w:pPr>
-      <w:r>
-        <w:rPr>
-          <w:rFonts w:ascii="Times New Roman" w:hAnsi="Times New Roman" w:cs="Times New Roman"/>
-          <w:lang w:val="en-US"/>
-        </w:rPr>
-        <w:t>3. Exclusion dataset</w:t>
-      </w:r>
-    </w:p>
-    <w:p>
-      <w:pPr>
-        <w:rPr>
-          <w:rFonts w:ascii="Times New Roman" w:hAnsi="Times New Roman" w:cs="Times New Roman"/>
-          <w:lang w:val="en-US"/>
-        </w:rPr>
-      </w:pPr>
-    </w:p>
-    <w:p>
-      <w:pPr>
-        <w:rPr>
-          <w:rFonts w:ascii="Times New Roman" w:hAnsi="Times New Roman" w:cs="Times New Roman"/>
           <w:b/>
           <w:bCs/>
           <w:lang w:val="en-US"/>
@@ -6185,17 +6143,41 @@
           <w:bCs/>
           <w:lang w:val="en-US"/>
         </w:rPr>
-        <w:t>4</w:t>
-      </w:r>
-      <w:r>
+        <w:t>3. Exclusion dataset</w:t>
+      </w:r>
+    </w:p>
+    <w:p>
+      <w:pPr>
+        <w:rPr>
+          <w:rFonts w:ascii="Times New Roman" w:hAnsi="Times New Roman" w:cs="Times New Roman"/>
+          <w:lang w:val="en-US"/>
+        </w:rPr>
+      </w:pPr>
+      <w:r>
+        <w:rPr>
+          <w:rFonts w:ascii="Times New Roman" w:hAnsi="Times New Roman" w:cs="Times New Roman"/>
+          <w:lang w:val="en-US"/>
+        </w:rPr>
+        <w:t>A cleaned dataset of the full answers for all round 1 abstracts, and cleaned dataset of all answers to all three exclusion questions for round 2 exclusion papers are saved on the Github repository in their respective round folders. Additionally, CTW compiled all excluded studies from round 1 and round 2 with a single (primary) reason for exclusion. The round 2 Qualtrics survey was designed to end as soon as a reviewer selected “Yes” to an exclusion question (multiple reasons for exclusion were not allowed), but in the Round 1 Google form, reviewers were allowed to check “Yes” to multiple questions. Not every reviewer continued answering questions once they checked “Yes”, however, so the method for compiling the complete excluded papers dataset was to use the first question with a “Yes” answer, by question order in the Round 1 survey, for the primary reason. In other words, each paper reviewed and excluded in round 1 or 2 only has 1 reason for exclusion in the master exclusion dataset. This master dataset is what is used to report summary statistics on excluded studies in the manuscript.</w:t>
+      </w:r>
+    </w:p>
+    <w:p>
+      <w:pPr>
+        <w:rPr>
+          <w:rFonts w:ascii="Times New Roman" w:hAnsi="Times New Roman" w:cs="Times New Roman"/>
+          <w:lang w:val="en-US"/>
+        </w:rPr>
+      </w:pPr>
+    </w:p>
+    <w:p>
+      <w:pPr>
         <w:rPr>
           <w:rFonts w:ascii="Times New Roman" w:hAnsi="Times New Roman" w:cs="Times New Roman"/>
           <w:b/>
           <w:bCs/>
           <w:lang w:val="en-US"/>
         </w:rPr>
-        <w:t xml:space="preserve">. </w:t>
-      </w:r>
+      </w:pPr>
       <w:r>
         <w:rPr>
           <w:rFonts w:ascii="Times New Roman" w:hAnsi="Times New Roman" w:cs="Times New Roman"/>
@@ -6203,7 +6185,7 @@
           <w:bCs/>
           <w:lang w:val="en-US"/>
         </w:rPr>
-        <w:t>Overall s</w:t>
+        <w:t>4</w:t>
       </w:r>
       <w:r>
         <w:rPr>
@@ -6212,6 +6194,24 @@
           <w:bCs/>
           <w:lang w:val="en-US"/>
         </w:rPr>
+        <w:t xml:space="preserve">. </w:t>
+      </w:r>
+      <w:r>
+        <w:rPr>
+          <w:rFonts w:ascii="Times New Roman" w:hAnsi="Times New Roman" w:cs="Times New Roman"/>
+          <w:b/>
+          <w:bCs/>
+          <w:lang w:val="en-US"/>
+        </w:rPr>
+        <w:t>Overall s</w:t>
+      </w:r>
+      <w:r>
+        <w:rPr>
+          <w:rFonts w:ascii="Times New Roman" w:hAnsi="Times New Roman" w:cs="Times New Roman"/>
+          <w:b/>
+          <w:bCs/>
+          <w:lang w:val="en-US"/>
+        </w:rPr>
         <w:t>ummary</w:t>
       </w:r>
     </w:p>
@@ -6386,6 +6386,7 @@
           <w:noProof/>
           <w:lang w:val="en-US"/>
         </w:rPr>
+        <w:lastRenderedPageBreak/>
         <w:drawing>
           <wp:anchor distT="0" distB="0" distL="114300" distR="114300" simplePos="0" relativeHeight="251659264" behindDoc="0" locked="0" layoutInCell="1" allowOverlap="1" wp14:anchorId="0363B948" wp14:editId="23C7AE97">
             <wp:simplePos x="0" y="0"/>
@@ -6468,7 +6469,6 @@
           <w:noProof/>
           <w:lang w:val="en-US"/>
         </w:rPr>
-        <w:lastRenderedPageBreak/>
         <w:drawing>
           <wp:anchor distT="0" distB="0" distL="114300" distR="114300" simplePos="0" relativeHeight="251658240" behindDoc="0" locked="0" layoutInCell="1" allowOverlap="1" wp14:anchorId="3E818982" wp14:editId="0A8511FA">
             <wp:simplePos x="0" y="0"/>
@@ -6674,6 +6674,106 @@
         <w:t>, 63 were double reviewed. 34 of these papers were kept, and 29 excluded.</w:t>
       </w:r>
     </w:p>
+    <w:p>
+      <w:pPr>
+        <w:rPr>
+          <w:rFonts w:ascii="Times New Roman" w:hAnsi="Times New Roman" w:cs="Times New Roman"/>
+          <w:lang w:val="en-US"/>
+        </w:rPr>
+      </w:pPr>
+    </w:p>
+    <w:p>
+      <w:pPr>
+        <w:rPr>
+          <w:rFonts w:ascii="Times New Roman" w:hAnsi="Times New Roman" w:cs="Times New Roman"/>
+          <w:lang w:val="en-US"/>
+        </w:rPr>
+      </w:pPr>
+      <w:r>
+        <w:rPr>
+          <w:rFonts w:ascii="Times New Roman" w:hAnsi="Times New Roman" w:cs="Times New Roman"/>
+          <w:lang w:val="en-US"/>
+        </w:rPr>
+        <w:t>For excluded papers</w:t>
+      </w:r>
+    </w:p>
+    <w:p>
+      <w:pPr>
+        <w:rPr>
+          <w:rFonts w:ascii="Times New Roman" w:hAnsi="Times New Roman" w:cs="Times New Roman"/>
+          <w:lang w:val="en-US"/>
+        </w:rPr>
+      </w:pPr>
+    </w:p>
+    <w:p>
+      <w:pPr>
+        <w:rPr>
+          <w:rFonts w:ascii="Times New Roman" w:hAnsi="Times New Roman" w:cs="Times New Roman"/>
+          <w:lang w:val="en-US"/>
+        </w:rPr>
+      </w:pPr>
+      <w:r>
+        <w:rPr>
+          <w:rFonts w:ascii="Times New Roman" w:hAnsi="Times New Roman" w:cs="Times New Roman"/>
+          <w:lang w:val="en-US"/>
+        </w:rPr>
+        <w:t>For kept papers, consistency is summarized by multiple choice non-Q12 questions and by Q12 (ES’s, responses and variables paper addresses).</w:t>
+      </w:r>
+    </w:p>
+    <w:p>
+      <w:pPr>
+        <w:rPr>
+          <w:rFonts w:ascii="Times New Roman" w:hAnsi="Times New Roman" w:cs="Times New Roman"/>
+          <w:lang w:val="en-US"/>
+        </w:rPr>
+      </w:pPr>
+    </w:p>
+    <w:p>
+      <w:pPr>
+        <w:rPr>
+          <w:rFonts w:ascii="Times New Roman" w:hAnsi="Times New Roman" w:cs="Times New Roman"/>
+          <w:lang w:val="en-US"/>
+        </w:rPr>
+      </w:pPr>
+      <w:r>
+        <w:rPr>
+          <w:rFonts w:ascii="Times New Roman" w:hAnsi="Times New Roman" w:cs="Times New Roman"/>
+          <w:lang w:val="en-US"/>
+        </w:rPr>
+        <w:t>Multiple-choice (non-Q12)</w:t>
+      </w:r>
+    </w:p>
+    <w:p>
+      <w:pPr>
+        <w:rPr>
+          <w:rFonts w:ascii="Times New Roman" w:hAnsi="Times New Roman" w:cs="Times New Roman"/>
+          <w:lang w:val="en-US"/>
+        </w:rPr>
+      </w:pPr>
+    </w:p>
+    <w:p>
+      <w:pPr>
+        <w:rPr>
+          <w:rFonts w:ascii="Times New Roman" w:hAnsi="Times New Roman" w:cs="Times New Roman"/>
+          <w:lang w:val="en-US"/>
+        </w:rPr>
+      </w:pPr>
+      <w:r>
+        <w:rPr>
+          <w:rFonts w:ascii="Times New Roman" w:hAnsi="Times New Roman" w:cs="Times New Roman"/>
+          <w:lang w:val="en-US"/>
+        </w:rPr>
+        <w:t>Q12</w:t>
+      </w:r>
+    </w:p>
+    <w:p>
+      <w:pPr>
+        <w:rPr>
+          <w:rFonts w:ascii="Times New Roman" w:hAnsi="Times New Roman" w:cs="Times New Roman"/>
+          <w:lang w:val="en-US"/>
+        </w:rPr>
+      </w:pPr>
+    </w:p>
     <w:sectPr>
       <w:footerReference w:type="even" r:id="rId14"/>
       <w:footerReference w:type="default" r:id="rId15"/>
@@ -6718,6 +6818,11 @@
         <w:docPartUnique/>
       </w:docPartObj>
     </w:sdtPr>
+    <w:sdtEndPr>
+      <w:rPr>
+        <w:rStyle w:val="Nmerodepgina"/>
+      </w:rPr>
+    </w:sdtEndPr>
     <w:sdtContent>
       <w:p>
         <w:pPr>
@@ -6789,6 +6894,11 @@
           <w:docPartUnique/>
         </w:docPartObj>
       </w:sdtPr>
+      <w:sdtEndPr>
+        <w:rPr>
+          <w:rStyle w:val="Nmerodepgina"/>
+        </w:rPr>
+      </w:sdtEndPr>
       <w:sdtContent>
         <w:r>
           <w:rPr>
@@ -8052,6 +8162,33 @@
       <w:shd w:val="clear" w:color="auto" w:fill="E1DFDD"/>
     </w:rPr>
   </w:style>
+  <w:style w:type="paragraph" w:styleId="Textodeglobo">
+    <w:name w:val="Balloon Text"/>
+    <w:basedOn w:val="Normal"/>
+    <w:link w:val="TextodegloboCar"/>
+    <w:uiPriority w:val="99"/>
+    <w:semiHidden/>
+    <w:unhideWhenUsed/>
+    <w:rsid w:val="0001630A"/>
+    <w:rPr>
+      <w:rFonts w:ascii="Times New Roman" w:hAnsi="Times New Roman" w:cs="Times New Roman"/>
+      <w:sz w:val="18"/>
+      <w:szCs w:val="18"/>
+    </w:rPr>
+  </w:style>
+  <w:style w:type="character" w:customStyle="1" w:styleId="TextodegloboCar">
+    <w:name w:val="Texto de globo Car"/>
+    <w:basedOn w:val="Fuentedeprrafopredeter"/>
+    <w:link w:val="Textodeglobo"/>
+    <w:uiPriority w:val="99"/>
+    <w:semiHidden/>
+    <w:rsid w:val="0001630A"/>
+    <w:rPr>
+      <w:rFonts w:ascii="Times New Roman" w:eastAsiaTheme="minorEastAsia" w:hAnsi="Times New Roman" w:cs="Times New Roman"/>
+      <w:sz w:val="18"/>
+      <w:szCs w:val="18"/>
+    </w:rPr>
+  </w:style>
 </w:styles>
 </file>
 

</xml_diff>

<commit_message>
add may 2022 data methods
</commit_message>
<xml_diff>
--- a/round2_metareview/documentation/ES_datamethods_full.docx
+++ b/round2_metareview/documentation/ES_datamethods_full.docx
@@ -109,19 +109,37 @@
         <w:rPr>
           <w:lang w:val="en-US"/>
         </w:rPr>
-        <w:t>: 2020-09-</w:t>
-      </w:r>
-      <w:r>
-        <w:rPr>
-          <w:lang w:val="en-US"/>
-        </w:rPr>
-        <w:t>13</w:t>
-      </w:r>
-      <w:r>
-        <w:rPr>
-          <w:lang w:val="en-US"/>
-        </w:rPr>
-        <w:t xml:space="preserve"> </w:t>
+        <w:t>: 202</w:t>
+      </w:r>
+      <w:r>
+        <w:rPr>
+          <w:lang w:val="en-US"/>
+        </w:rPr>
+        <w:t>2</w:t>
+      </w:r>
+      <w:r>
+        <w:rPr>
+          <w:lang w:val="en-US"/>
+        </w:rPr>
+        <w:t>-0</w:t>
+      </w:r>
+      <w:r>
+        <w:rPr>
+          <w:lang w:val="en-US"/>
+        </w:rPr>
+        <w:t>5</w:t>
+      </w:r>
+      <w:r>
+        <w:rPr>
+          <w:lang w:val="en-US"/>
+        </w:rPr>
+        <w:t>-</w:t>
+      </w:r>
+      <w:r>
+        <w:rPr>
+          <w:lang w:val="en-US"/>
+        </w:rPr>
+        <w:t>30</w:t>
       </w:r>
     </w:p>
     <w:p>
@@ -920,21 +938,7 @@
             <w:rStyle w:val="Hipervnculo"/>
             <w:lang w:val="en-US"/>
           </w:rPr>
-          <w:t>https://docs.google.com/document/d/16UjXnjULHcqLXnBYCk</w:t>
-        </w:r>
-        <w:r>
-          <w:rPr>
-            <w:rStyle w:val="Hipervnculo"/>
-            <w:lang w:val="en-US"/>
-          </w:rPr>
-          <w:t>k</w:t>
-        </w:r>
-        <w:r>
-          <w:rPr>
-            <w:rStyle w:val="Hipervnculo"/>
-            <w:lang w:val="en-US"/>
-          </w:rPr>
-          <w:t>ACijywZ22gtjSy0K1AuU0bIQ/edit</w:t>
+          <w:t>https://docs.google.com/document/d/16UjXnjULHcqLXnBYCkkACijywZ22gtjSy0K1AuU0bIQ/edit</w:t>
         </w:r>
       </w:hyperlink>
       <w:r>
@@ -1493,6 +1497,14 @@
           <w:lang w:val="en-US"/>
         </w:rPr>
         <w:t>CTW note</w:t>
+      </w:r>
+      <w:r>
+        <w:rPr>
+          <w:i/>
+          <w:iCs/>
+          <w:lang w:val="en-US"/>
+        </w:rPr>
+        <w:t xml:space="preserve"> May 2022</w:t>
       </w:r>
       <w:r>
         <w:rPr>
@@ -6097,7 +6109,556 @@
         <w:rPr>
           <w:lang w:val="en-US"/>
         </w:rPr>
-        <w:t xml:space="preserve">1. Land </w:t>
+        <w:t xml:space="preserve">1. </w:t>
+      </w:r>
+      <w:r>
+        <w:rPr>
+          <w:lang w:val="en-US"/>
+        </w:rPr>
+        <w:t>Additional errors found in data and corrected by CTW (Feb 2022):</w:t>
+      </w:r>
+    </w:p>
+    <w:p>
+      <w:pPr>
+        <w:pStyle w:val="Prrafodelista"/>
+        <w:numPr>
+          <w:ilvl w:val="0"/>
+          <w:numId w:val="7"/>
+        </w:numPr>
+        <w:rPr>
+          <w:rFonts w:ascii="Times New Roman" w:hAnsi="Times New Roman" w:cs="Times New Roman"/>
+          <w:lang w:val="en-US"/>
+        </w:rPr>
+      </w:pPr>
+      <w:r>
+        <w:rPr>
+          <w:rFonts w:ascii="Times New Roman" w:hAnsi="Times New Roman" w:cs="Times New Roman"/>
+          <w:lang w:val="en-US"/>
+        </w:rPr>
+        <w:t xml:space="preserve">Missing “final” answers for three papers that were </w:t>
+      </w:r>
+      <w:proofErr w:type="gramStart"/>
+      <w:r>
+        <w:rPr>
+          <w:rFonts w:ascii="Times New Roman" w:hAnsi="Times New Roman" w:cs="Times New Roman"/>
+          <w:lang w:val="en-US"/>
+        </w:rPr>
+        <w:t>double-reviewed</w:t>
+      </w:r>
+      <w:proofErr w:type="gramEnd"/>
+      <w:r>
+        <w:rPr>
+          <w:rFonts w:ascii="Times New Roman" w:hAnsi="Times New Roman" w:cs="Times New Roman"/>
+          <w:lang w:val="en-US"/>
+        </w:rPr>
+        <w:t xml:space="preserve"> by GV/AK and just for Q12 (ES matrix) “Other driver”. Single-reviewer answers </w:t>
+      </w:r>
+      <w:proofErr w:type="gramStart"/>
+      <w:r>
+        <w:rPr>
+          <w:rFonts w:ascii="Times New Roman" w:hAnsi="Times New Roman" w:cs="Times New Roman"/>
+          <w:lang w:val="en-US"/>
+        </w:rPr>
+        <w:t>present, but</w:t>
+      </w:r>
+      <w:proofErr w:type="gramEnd"/>
+      <w:r>
+        <w:rPr>
+          <w:rFonts w:ascii="Times New Roman" w:hAnsi="Times New Roman" w:cs="Times New Roman"/>
+          <w:lang w:val="en-US"/>
+        </w:rPr>
+        <w:t xml:space="preserve"> did not always converge (“final” </w:t>
+      </w:r>
+      <w:proofErr w:type="spellStart"/>
+      <w:r>
+        <w:rPr>
+          <w:rFonts w:ascii="Times New Roman" w:hAnsi="Times New Roman" w:cs="Times New Roman"/>
+          <w:lang w:val="en-US"/>
+        </w:rPr>
+        <w:t>clean_answer</w:t>
+      </w:r>
+      <w:proofErr w:type="spellEnd"/>
+      <w:r>
+        <w:rPr>
+          <w:rFonts w:ascii="Times New Roman" w:hAnsi="Times New Roman" w:cs="Times New Roman"/>
+          <w:lang w:val="en-US"/>
+        </w:rPr>
+        <w:t>). For whatever reason, these three papers were not flagged on Q12 for GV and AK to discuss and agree on. Some of their answers were similar, just worded differently. One missing answer to Place (Q5) in a GV/AK paper.</w:t>
+      </w:r>
+    </w:p>
+    <w:p>
+      <w:pPr>
+        <w:pStyle w:val="Prrafodelista"/>
+        <w:numPr>
+          <w:ilvl w:val="1"/>
+          <w:numId w:val="7"/>
+        </w:numPr>
+        <w:rPr>
+          <w:rFonts w:ascii="Times New Roman" w:hAnsi="Times New Roman" w:cs="Times New Roman"/>
+          <w:lang w:val="en-US"/>
+        </w:rPr>
+      </w:pPr>
+      <w:r>
+        <w:rPr>
+          <w:rFonts w:ascii="Times New Roman" w:hAnsi="Times New Roman" w:cs="Times New Roman"/>
+          <w:lang w:val="en-US"/>
+        </w:rPr>
+        <w:t>Solution: CTW looked at 3 papers and chose final answer from the ones individual reviewers entered to save time, and to make coding involved less work (i.e., no need to read in another correction spreadsheet and integrate into dataset, answers are archived in the code).</w:t>
+      </w:r>
+    </w:p>
+    <w:p>
+      <w:pPr>
+        <w:pStyle w:val="Prrafodelista"/>
+        <w:numPr>
+          <w:ilvl w:val="0"/>
+          <w:numId w:val="7"/>
+        </w:numPr>
+        <w:rPr>
+          <w:rFonts w:ascii="Times New Roman" w:hAnsi="Times New Roman" w:cs="Times New Roman"/>
+          <w:lang w:val="en-US"/>
+        </w:rPr>
+      </w:pPr>
+      <w:r>
+        <w:rPr>
+          <w:rFonts w:ascii="Times New Roman" w:hAnsi="Times New Roman" w:cs="Times New Roman"/>
+          <w:lang w:val="en-US"/>
+        </w:rPr>
+        <w:t>Missing driver answers for one SDJ paper, one TM paper, and one CK paper.</w:t>
+      </w:r>
+    </w:p>
+    <w:p>
+      <w:pPr>
+        <w:pStyle w:val="Prrafodelista"/>
+        <w:numPr>
+          <w:ilvl w:val="1"/>
+          <w:numId w:val="7"/>
+        </w:numPr>
+        <w:rPr>
+          <w:rFonts w:ascii="Times New Roman" w:hAnsi="Times New Roman" w:cs="Times New Roman"/>
+          <w:lang w:val="en-US"/>
+        </w:rPr>
+      </w:pPr>
+      <w:r>
+        <w:rPr>
+          <w:rFonts w:ascii="Times New Roman" w:hAnsi="Times New Roman" w:cs="Times New Roman"/>
+          <w:lang w:val="en-US"/>
+        </w:rPr>
+        <w:t>Solution: SDJ initially put no drivers present. If true, paper should be excluded as it’s not relating anything to EF or ES? CTW reviewed to save time and as 2</w:t>
+      </w:r>
+      <w:r>
+        <w:rPr>
+          <w:rFonts w:ascii="Times New Roman" w:hAnsi="Times New Roman" w:cs="Times New Roman"/>
+          <w:vertAlign w:val="superscript"/>
+          <w:lang w:val="en-US"/>
+        </w:rPr>
+        <w:t>nd</w:t>
+      </w:r>
+      <w:r>
+        <w:rPr>
+          <w:rFonts w:ascii="Times New Roman" w:hAnsi="Times New Roman" w:cs="Times New Roman"/>
+          <w:lang w:val="en-US"/>
+        </w:rPr>
+        <w:t xml:space="preserve"> opinion and assigned several “Other” drivers, paper retained. CTW reviewed TM and CK papers to assign answer.</w:t>
+      </w:r>
+    </w:p>
+    <w:p>
+      <w:pPr>
+        <w:pStyle w:val="Prrafodelista"/>
+        <w:numPr>
+          <w:ilvl w:val="0"/>
+          <w:numId w:val="7"/>
+        </w:numPr>
+        <w:rPr>
+          <w:rFonts w:ascii="Times New Roman" w:hAnsi="Times New Roman" w:cs="Times New Roman"/>
+          <w:lang w:val="en-US"/>
+        </w:rPr>
+      </w:pPr>
+      <w:r>
+        <w:rPr>
+          <w:rFonts w:ascii="Times New Roman" w:hAnsi="Times New Roman" w:cs="Times New Roman"/>
+          <w:lang w:val="en-US"/>
+        </w:rPr>
+        <w:t>Redundancy in Methods answer (repeat answers) from reassigning “Other” answers to “Observational”. Applies to 3 papers.</w:t>
+      </w:r>
+    </w:p>
+    <w:p>
+      <w:pPr>
+        <w:pStyle w:val="Prrafodelista"/>
+        <w:numPr>
+          <w:ilvl w:val="1"/>
+          <w:numId w:val="7"/>
+        </w:numPr>
+        <w:rPr>
+          <w:rFonts w:ascii="Times New Roman" w:hAnsi="Times New Roman" w:cs="Times New Roman"/>
+          <w:lang w:val="en-US"/>
+        </w:rPr>
+      </w:pPr>
+      <w:r>
+        <w:rPr>
+          <w:rFonts w:ascii="Times New Roman" w:hAnsi="Times New Roman" w:cs="Times New Roman"/>
+          <w:lang w:val="en-US"/>
+        </w:rPr>
+        <w:t>Solution: CTW removed redundancies.</w:t>
+      </w:r>
+    </w:p>
+    <w:p>
+      <w:pPr>
+        <w:pStyle w:val="Prrafodelista"/>
+        <w:numPr>
+          <w:ilvl w:val="0"/>
+          <w:numId w:val="7"/>
+        </w:numPr>
+        <w:rPr>
+          <w:rFonts w:ascii="Times New Roman" w:hAnsi="Times New Roman" w:cs="Times New Roman"/>
+          <w:lang w:val="en-US"/>
+        </w:rPr>
+      </w:pPr>
+      <w:r>
+        <w:rPr>
+          <w:rFonts w:ascii="Times New Roman" w:hAnsi="Times New Roman" w:cs="Times New Roman"/>
+          <w:lang w:val="en-US"/>
+        </w:rPr>
+        <w:t>Some “other” drivers entered twice for same ES in same paper. Removed those redundancies.</w:t>
+      </w:r>
+    </w:p>
+    <w:p>
+      <w:pPr>
+        <w:pStyle w:val="Prrafodelista"/>
+        <w:numPr>
+          <w:ilvl w:val="0"/>
+          <w:numId w:val="7"/>
+        </w:numPr>
+        <w:rPr>
+          <w:rFonts w:ascii="Times New Roman" w:hAnsi="Times New Roman" w:cs="Times New Roman"/>
+          <w:lang w:val="en-US"/>
+        </w:rPr>
+      </w:pPr>
+      <w:r>
+        <w:rPr>
+          <w:rFonts w:ascii="Times New Roman" w:hAnsi="Times New Roman" w:cs="Times New Roman"/>
+          <w:lang w:val="en-US"/>
+        </w:rPr>
+        <w:t xml:space="preserve">Cleaned up driver bins for several papers to make more consistent across related as-entered drivers, (e.g., all “canopy cover” answers are assigned as a biotic </w:t>
+      </w:r>
+      <w:r>
+        <w:rPr>
+          <w:rFonts w:ascii="Times New Roman" w:hAnsi="Times New Roman" w:cs="Times New Roman"/>
+          <w:lang w:val="en-US"/>
+        </w:rPr>
+        <w:lastRenderedPageBreak/>
+        <w:t xml:space="preserve">driver, anything land cover related are binned consistently, especially given GV and LD’s post-hoc treatment of LULC driver type) </w:t>
+      </w:r>
+    </w:p>
+    <w:p>
+      <w:pPr>
+        <w:pStyle w:val="Prrafodelista"/>
+        <w:numPr>
+          <w:ilvl w:val="1"/>
+          <w:numId w:val="7"/>
+        </w:numPr>
+        <w:rPr>
+          <w:rFonts w:ascii="Times New Roman" w:hAnsi="Times New Roman" w:cs="Times New Roman"/>
+          <w:lang w:val="en-US"/>
+        </w:rPr>
+      </w:pPr>
+      <w:r>
+        <w:rPr>
+          <w:rFonts w:ascii="Times New Roman" w:hAnsi="Times New Roman" w:cs="Times New Roman"/>
+          <w:lang w:val="en-US"/>
+        </w:rPr>
+        <w:t xml:space="preserve">May 2022: Collapsed “Vegetation cover” bin into “Biotic characteristics of plot bin because individual driver vars between the two overlapped; </w:t>
+      </w:r>
+      <w:proofErr w:type="gramStart"/>
+      <w:r>
+        <w:rPr>
+          <w:rFonts w:ascii="Times New Roman" w:hAnsi="Times New Roman" w:cs="Times New Roman"/>
+          <w:lang w:val="en-US"/>
+        </w:rPr>
+        <w:t>generally</w:t>
+      </w:r>
+      <w:proofErr w:type="gramEnd"/>
+      <w:r>
+        <w:rPr>
+          <w:rFonts w:ascii="Times New Roman" w:hAnsi="Times New Roman" w:cs="Times New Roman"/>
+          <w:lang w:val="en-US"/>
+        </w:rPr>
+        <w:t xml:space="preserve"> review individual drivers that got binned as land use or land cover to confirm. After reviewing studies, reassigned “% rock fragment” as “Abiotic characteristic of plot: terrestrial” and “Location (fore reef or lagoon)” to “Topography and position”. Both were previously binned as land cover. </w:t>
+      </w:r>
+    </w:p>
+    <w:p>
+      <w:pPr>
+        <w:pStyle w:val="Prrafodelista"/>
+        <w:numPr>
+          <w:ilvl w:val="0"/>
+          <w:numId w:val="7"/>
+        </w:numPr>
+        <w:rPr>
+          <w:rFonts w:ascii="Times New Roman" w:hAnsi="Times New Roman" w:cs="Times New Roman"/>
+          <w:lang w:val="en-US"/>
+        </w:rPr>
+      </w:pPr>
+      <w:r>
+        <w:rPr>
+          <w:rFonts w:ascii="Times New Roman" w:hAnsi="Times New Roman" w:cs="Times New Roman"/>
+          <w:lang w:val="en-US"/>
+        </w:rPr>
+        <w:t xml:space="preserve">Reviewed that all </w:t>
+      </w:r>
+      <w:proofErr w:type="spellStart"/>
+      <w:r>
+        <w:rPr>
+          <w:rFonts w:ascii="Times New Roman" w:hAnsi="Times New Roman" w:cs="Times New Roman"/>
+          <w:lang w:val="en-US"/>
+        </w:rPr>
+        <w:t>ESes</w:t>
+      </w:r>
+      <w:proofErr w:type="spellEnd"/>
+      <w:r>
+        <w:rPr>
+          <w:rFonts w:ascii="Times New Roman" w:hAnsi="Times New Roman" w:cs="Times New Roman"/>
+          <w:lang w:val="en-US"/>
+        </w:rPr>
+        <w:t xml:space="preserve"> with at least one response variable had a corresponding driver variable, </w:t>
+      </w:r>
+      <w:proofErr w:type="spellStart"/>
+      <w:r>
+        <w:rPr>
+          <w:rFonts w:ascii="Times New Roman" w:hAnsi="Times New Roman" w:cs="Times New Roman"/>
+          <w:lang w:val="en-US"/>
+        </w:rPr>
+        <w:t>yclass</w:t>
+      </w:r>
+      <w:proofErr w:type="spellEnd"/>
+      <w:r>
+        <w:rPr>
+          <w:rFonts w:ascii="Times New Roman" w:hAnsi="Times New Roman" w:cs="Times New Roman"/>
+          <w:lang w:val="en-US"/>
+        </w:rPr>
+        <w:t xml:space="preserve"> and effect direction (i.e., no orphan response or driver variables, effect direction or </w:t>
+      </w:r>
+      <w:proofErr w:type="spellStart"/>
+      <w:r>
+        <w:rPr>
+          <w:rFonts w:ascii="Times New Roman" w:hAnsi="Times New Roman" w:cs="Times New Roman"/>
+          <w:lang w:val="en-US"/>
+        </w:rPr>
+        <w:t>yclass</w:t>
+      </w:r>
+      <w:proofErr w:type="spellEnd"/>
+      <w:r>
+        <w:rPr>
+          <w:rFonts w:ascii="Times New Roman" w:hAnsi="Times New Roman" w:cs="Times New Roman"/>
+          <w:lang w:val="en-US"/>
+        </w:rPr>
+        <w:t xml:space="preserve"> responses)</w:t>
+      </w:r>
+    </w:p>
+    <w:p>
+      <w:pPr>
+        <w:pStyle w:val="Prrafodelista"/>
+        <w:numPr>
+          <w:ilvl w:val="1"/>
+          <w:numId w:val="7"/>
+        </w:numPr>
+        <w:rPr>
+          <w:rFonts w:ascii="Times New Roman" w:hAnsi="Times New Roman" w:cs="Times New Roman"/>
+          <w:lang w:val="en-US"/>
+        </w:rPr>
+      </w:pPr>
+      <w:r>
+        <w:rPr>
+          <w:rFonts w:ascii="Times New Roman" w:hAnsi="Times New Roman" w:cs="Times New Roman"/>
+          <w:lang w:val="en-US"/>
+        </w:rPr>
+        <w:t xml:space="preserve">Noted in </w:t>
+      </w:r>
+      <w:proofErr w:type="spellStart"/>
+      <w:r>
+        <w:rPr>
+          <w:rFonts w:ascii="Times New Roman" w:hAnsi="Times New Roman" w:cs="Times New Roman"/>
+          <w:lang w:val="en-US"/>
+        </w:rPr>
+        <w:t>qa_note</w:t>
+      </w:r>
+      <w:proofErr w:type="spellEnd"/>
+      <w:r>
+        <w:rPr>
+          <w:rFonts w:ascii="Times New Roman" w:hAnsi="Times New Roman" w:cs="Times New Roman"/>
+          <w:lang w:val="en-US"/>
+        </w:rPr>
+        <w:t xml:space="preserve"> column which reviews were missing responses to effect direction and </w:t>
+      </w:r>
+      <w:proofErr w:type="spellStart"/>
+      <w:r>
+        <w:rPr>
+          <w:rFonts w:ascii="Times New Roman" w:hAnsi="Times New Roman" w:cs="Times New Roman"/>
+          <w:lang w:val="en-US"/>
+        </w:rPr>
+        <w:t>yclass</w:t>
+      </w:r>
+      <w:proofErr w:type="spellEnd"/>
+      <w:r>
+        <w:rPr>
+          <w:rFonts w:ascii="Times New Roman" w:hAnsi="Times New Roman" w:cs="Times New Roman"/>
+          <w:lang w:val="en-US"/>
+        </w:rPr>
+        <w:t xml:space="preserve"> (whether response variable was ES, EF or Proxy for ES).</w:t>
+      </w:r>
+    </w:p>
+    <w:p>
+      <w:pPr>
+        <w:pStyle w:val="Prrafodelista"/>
+        <w:numPr>
+          <w:ilvl w:val="0"/>
+          <w:numId w:val="7"/>
+        </w:numPr>
+        <w:rPr>
+          <w:rFonts w:ascii="Times New Roman" w:hAnsi="Times New Roman" w:cs="Times New Roman"/>
+          <w:lang w:val="en-US"/>
+        </w:rPr>
+      </w:pPr>
+      <w:r>
+        <w:rPr>
+          <w:rFonts w:ascii="Times New Roman" w:hAnsi="Times New Roman" w:cs="Times New Roman"/>
+          <w:lang w:val="en-US"/>
+        </w:rPr>
+        <w:t>Effect direction answer driver type (Human, Env or Biotic) should be consistent with driver entered for a given ES (not all effect directions got reassigned to a coarse driver type when the driver variable was reassigned). Most were, but some missed. This error type is minor anyway because we ended up not using effect direction since data not reliable/question not designed well to capture answers.</w:t>
+      </w:r>
+    </w:p>
+    <w:p>
+      <w:pPr>
+        <w:pStyle w:val="Prrafodelista"/>
+        <w:numPr>
+          <w:ilvl w:val="0"/>
+          <w:numId w:val="7"/>
+        </w:numPr>
+        <w:rPr>
+          <w:rFonts w:ascii="Times New Roman" w:hAnsi="Times New Roman" w:cs="Times New Roman"/>
+          <w:lang w:val="en-US"/>
+        </w:rPr>
+      </w:pPr>
+      <w:r>
+        <w:rPr>
+          <w:rFonts w:ascii="Times New Roman" w:hAnsi="Times New Roman" w:cs="Times New Roman"/>
+          <w:lang w:val="en-US"/>
+        </w:rPr>
+        <w:t xml:space="preserve">Renumbered drivers entered per paper-ES, re-ran </w:t>
+      </w:r>
+      <w:proofErr w:type="spellStart"/>
+      <w:r>
+        <w:rPr>
+          <w:rFonts w:ascii="Times New Roman" w:hAnsi="Times New Roman" w:cs="Times New Roman"/>
+          <w:lang w:val="en-US"/>
+        </w:rPr>
+        <w:t>Kremen</w:t>
+      </w:r>
+      <w:proofErr w:type="spellEnd"/>
+      <w:r>
+        <w:rPr>
+          <w:rFonts w:ascii="Times New Roman" w:hAnsi="Times New Roman" w:cs="Times New Roman"/>
+          <w:lang w:val="en-US"/>
+        </w:rPr>
+        <w:t xml:space="preserve"> Topics (Q13) logic check and </w:t>
+      </w:r>
+      <w:proofErr w:type="spellStart"/>
+      <w:r>
+        <w:rPr>
+          <w:rFonts w:ascii="Times New Roman" w:hAnsi="Times New Roman" w:cs="Times New Roman"/>
+          <w:lang w:val="en-US"/>
+        </w:rPr>
+        <w:t>ESP_type</w:t>
+      </w:r>
+      <w:proofErr w:type="spellEnd"/>
+      <w:r>
+        <w:rPr>
+          <w:rFonts w:ascii="Times New Roman" w:hAnsi="Times New Roman" w:cs="Times New Roman"/>
+          <w:lang w:val="en-US"/>
+        </w:rPr>
+        <w:t xml:space="preserve"> (Q14) based on updated/corrected drivers.</w:t>
+      </w:r>
+    </w:p>
+    <w:p>
+      <w:pPr>
+        <w:pStyle w:val="Prrafodelista"/>
+        <w:numPr>
+          <w:ilvl w:val="0"/>
+          <w:numId w:val="7"/>
+        </w:numPr>
+        <w:rPr>
+          <w:rFonts w:ascii="Times New Roman" w:hAnsi="Times New Roman" w:cs="Times New Roman"/>
+          <w:lang w:val="en-US"/>
+        </w:rPr>
+      </w:pPr>
+      <w:r>
+        <w:rPr>
+          <w:rFonts w:ascii="Times New Roman" w:hAnsi="Times New Roman" w:cs="Times New Roman"/>
+          <w:lang w:val="en-US"/>
+        </w:rPr>
+        <w:t>Added QA note to all answers updated by CTW.</w:t>
+      </w:r>
+    </w:p>
+    <w:p>
+      <w:pPr>
+        <w:pStyle w:val="Prrafodelista"/>
+        <w:numPr>
+          <w:ilvl w:val="0"/>
+          <w:numId w:val="7"/>
+        </w:numPr>
+        <w:rPr>
+          <w:rFonts w:ascii="Times New Roman" w:hAnsi="Times New Roman" w:cs="Times New Roman"/>
+          <w:lang w:val="en-US"/>
+        </w:rPr>
+      </w:pPr>
+      <w:r>
+        <w:rPr>
+          <w:rFonts w:ascii="Times New Roman" w:hAnsi="Times New Roman" w:cs="Times New Roman"/>
+          <w:lang w:val="en-US"/>
+        </w:rPr>
+        <w:t xml:space="preserve">Reorganized cleaning workflow into different scripts. Script 3 treats the above (additional edits Feb-May 2022). Script 4 treats LULC driver types, script 5 makes the excluded dataset. Scripts 1 and 2 are the main cleaning </w:t>
+      </w:r>
+      <w:proofErr w:type="spellStart"/>
+      <w:r>
+        <w:rPr>
+          <w:rFonts w:ascii="Times New Roman" w:hAnsi="Times New Roman" w:cs="Times New Roman"/>
+          <w:lang w:val="en-US"/>
+        </w:rPr>
+        <w:t>scipt</w:t>
+      </w:r>
+      <w:proofErr w:type="spellEnd"/>
+      <w:r>
+        <w:rPr>
+          <w:rFonts w:ascii="Times New Roman" w:hAnsi="Times New Roman" w:cs="Times New Roman"/>
+          <w:lang w:val="en-US"/>
+        </w:rPr>
+        <w:t xml:space="preserve"> from Aug 2020, and the script to treat double reviewed papers (respectively).</w:t>
+      </w:r>
+    </w:p>
+    <w:p>
+      <w:pPr>
+        <w:ind w:left="708"/>
+        <w:rPr>
+          <w:lang w:val="en-US"/>
+        </w:rPr>
+      </w:pPr>
+    </w:p>
+    <w:p>
+      <w:pPr>
+        <w:ind w:left="708"/>
+        <w:rPr>
+          <w:lang w:val="en-US"/>
+        </w:rPr>
+      </w:pPr>
+      <w:r>
+        <w:rPr>
+          <w:lang w:val="en-US"/>
+        </w:rPr>
+        <w:t xml:space="preserve">2. </w:t>
+      </w:r>
+      <w:r>
+        <w:rPr>
+          <w:lang w:val="en-US"/>
+        </w:rPr>
+        <w:t xml:space="preserve">Land </w:t>
       </w:r>
       <w:r>
         <w:rPr>
@@ -6181,16 +6742,7 @@
           <w:szCs w:val="22"/>
           <w:lang w:val="en-US"/>
         </w:rPr>
-        <w:t>W</w:t>
-      </w:r>
-      <w:r>
-        <w:rPr>
-          <w:rFonts w:ascii="Arial" w:hAnsi="Arial" w:cs="Arial"/>
-          <w:sz w:val="22"/>
-          <w:szCs w:val="22"/>
-          <w:lang w:val="en-US"/>
-        </w:rPr>
-        <w:t>anted to send along how the land cover studies were handled. The code is in round2_metareview/</w:t>
+        <w:t>Wanted to send along how the land cover studies were handled. The code is in round2_metareview/</w:t>
       </w:r>
       <w:proofErr w:type="spellStart"/>
       <w:r>
@@ -6440,7 +6992,17 @@
           <w:szCs w:val="22"/>
           <w:lang w:val="en-US"/>
         </w:rPr>
-        <w:t xml:space="preserve"> diagram excluding those land cover studies, and the overall appearance doesn’t change all that much, but the numbers have shifted a little bit.</w:t>
+        <w:t xml:space="preserve"> diagram </w:t>
+      </w:r>
+      <w:r>
+        <w:rPr>
+          <w:rFonts w:ascii="Arial" w:hAnsi="Arial" w:cs="Arial"/>
+          <w:sz w:val="22"/>
+          <w:szCs w:val="22"/>
+          <w:lang w:val="en-US"/>
+        </w:rPr>
+        <w:lastRenderedPageBreak/>
+        <w:t>excluding those land cover studies, and the overall appearance doesn’t change all that much, but the numbers have shifted a little bit.</w:t>
       </w:r>
     </w:p>
     <w:p>
@@ -6492,7 +7054,6 @@
         <w:rPr>
           <w:lang w:val="en-US"/>
         </w:rPr>
-        <w:lastRenderedPageBreak/>
         <w:t xml:space="preserve">[1] </w:t>
       </w:r>
       <w:r>
@@ -6528,6 +7089,144 @@
           <w:lang w:val="en-US"/>
         </w:rPr>
         <w:t xml:space="preserve"> “land use and land cover change” should have the driver type changed to “LU_LC”</w:t>
+      </w:r>
+    </w:p>
+    <w:p>
+      <w:pPr>
+        <w:pStyle w:val="Prrafodelista"/>
+        <w:numPr>
+          <w:ilvl w:val="0"/>
+          <w:numId w:val="9"/>
+        </w:numPr>
+        <w:rPr>
+          <w:rFonts w:ascii="Times New Roman" w:hAnsi="Times New Roman" w:cs="Times New Roman"/>
+          <w:i/>
+          <w:iCs/>
+          <w:lang w:val="en-US"/>
+        </w:rPr>
+      </w:pPr>
+      <w:r>
+        <w:rPr>
+          <w:rFonts w:ascii="Times New Roman" w:hAnsi="Times New Roman" w:cs="Times New Roman"/>
+          <w:i/>
+          <w:iCs/>
+          <w:lang w:val="en-US"/>
+        </w:rPr>
+        <w:t>LULC adjusted driver groups are noted in the column ‘</w:t>
+      </w:r>
+      <w:proofErr w:type="spellStart"/>
+      <w:r>
+        <w:rPr>
+          <w:rFonts w:ascii="Times New Roman" w:hAnsi="Times New Roman" w:cs="Times New Roman"/>
+          <w:i/>
+          <w:iCs/>
+          <w:lang w:val="en-US"/>
+        </w:rPr>
+        <w:t>lulc_group</w:t>
+      </w:r>
+      <w:proofErr w:type="spellEnd"/>
+      <w:r>
+        <w:rPr>
+          <w:rFonts w:ascii="Times New Roman" w:hAnsi="Times New Roman" w:cs="Times New Roman"/>
+          <w:i/>
+          <w:iCs/>
+          <w:lang w:val="en-US"/>
+        </w:rPr>
+        <w:t xml:space="preserve">’. Any data processing note related to the </w:t>
+      </w:r>
+      <w:proofErr w:type="spellStart"/>
+      <w:r>
+        <w:rPr>
+          <w:rFonts w:ascii="Times New Roman" w:hAnsi="Times New Roman" w:cs="Times New Roman"/>
+          <w:i/>
+          <w:iCs/>
+          <w:lang w:val="en-US"/>
+        </w:rPr>
+        <w:t>lulc</w:t>
+      </w:r>
+      <w:proofErr w:type="spellEnd"/>
+      <w:r>
+        <w:rPr>
+          <w:rFonts w:ascii="Times New Roman" w:hAnsi="Times New Roman" w:cs="Times New Roman"/>
+          <w:i/>
+          <w:iCs/>
+          <w:lang w:val="en-US"/>
+        </w:rPr>
+        <w:t xml:space="preserve"> driver adjustments is noted in ‘</w:t>
+      </w:r>
+      <w:proofErr w:type="spellStart"/>
+      <w:r>
+        <w:rPr>
+          <w:rFonts w:ascii="Times New Roman" w:hAnsi="Times New Roman" w:cs="Times New Roman"/>
+          <w:i/>
+          <w:iCs/>
+          <w:lang w:val="en-US"/>
+        </w:rPr>
+        <w:t>lulc_note</w:t>
+      </w:r>
+      <w:proofErr w:type="spellEnd"/>
+      <w:r>
+        <w:rPr>
+          <w:rFonts w:ascii="Times New Roman" w:hAnsi="Times New Roman" w:cs="Times New Roman"/>
+          <w:i/>
+          <w:iCs/>
+          <w:lang w:val="en-US"/>
+        </w:rPr>
+        <w:t>’ to keep separate from ‘</w:t>
+      </w:r>
+      <w:proofErr w:type="spellStart"/>
+      <w:r>
+        <w:rPr>
+          <w:rFonts w:ascii="Times New Roman" w:hAnsi="Times New Roman" w:cs="Times New Roman"/>
+          <w:i/>
+          <w:iCs/>
+          <w:lang w:val="en-US"/>
+        </w:rPr>
+        <w:t>qa_note</w:t>
+      </w:r>
+      <w:proofErr w:type="spellEnd"/>
+      <w:r>
+        <w:rPr>
+          <w:rFonts w:ascii="Times New Roman" w:hAnsi="Times New Roman" w:cs="Times New Roman"/>
+          <w:i/>
+          <w:iCs/>
+          <w:lang w:val="en-US"/>
+        </w:rPr>
+        <w:t>’.</w:t>
+      </w:r>
+    </w:p>
+    <w:p>
+      <w:pPr>
+        <w:ind w:left="1416"/>
+        <w:rPr>
+          <w:lang w:val="en-US"/>
+        </w:rPr>
+      </w:pPr>
+      <w:r>
+        <w:rPr>
+          <w:lang w:val="en-US"/>
+        </w:rPr>
+        <w:t>[2]</w:t>
+      </w:r>
+      <w:r>
+        <w:rPr>
+          <w:lang w:val="en-US"/>
+        </w:rPr>
+        <w:t xml:space="preserve"> If Q14 </w:t>
+      </w:r>
+      <w:proofErr w:type="spellStart"/>
+      <w:r>
+        <w:rPr>
+          <w:lang w:val="en-US"/>
+        </w:rPr>
+        <w:t>ESP_type</w:t>
+      </w:r>
+      <w:proofErr w:type="spellEnd"/>
+      <w:r>
+        <w:rPr>
+          <w:lang w:val="en-US"/>
+        </w:rPr>
+        <w:t xml:space="preserve"> is “Only land use or habitat proxy”, reassign driver type from biotic to “LU_LC”.</w:t>
       </w:r>
     </w:p>
     <w:p>
@@ -6549,7 +7248,7 @@
           <w:iCs/>
           <w:lang w:val="en-US"/>
         </w:rPr>
-        <w:t>CTW to</w:t>
+        <w:t>When reviewer checked “Service Provider” as a biotic variable, these variables were recoded to “LU_LC” and any other biotic driver entered for a given survey left as is. When the reviewer did not check “Service Provider” but entered other biotic drivers and checked “Only land use or habitat</w:t>
       </w:r>
       <w:r>
         <w:rPr>
@@ -6558,23 +7257,7 @@
           <w:iCs/>
           <w:lang w:val="en-US"/>
         </w:rPr>
-        <w:t>-</w:t>
-      </w:r>
-      <w:r>
-        <w:rPr>
-          <w:rFonts w:ascii="Times New Roman" w:hAnsi="Times New Roman" w:cs="Times New Roman"/>
-          <w:i/>
-          <w:iCs/>
-          <w:lang w:val="en-US"/>
-        </w:rPr>
-        <w:t>do</w:t>
-      </w:r>
-      <w:r>
-        <w:rPr>
-          <w:rFonts w:ascii="Times New Roman" w:hAnsi="Times New Roman" w:cs="Times New Roman"/>
-          <w:lang w:val="en-US"/>
-        </w:rPr>
-        <w:t>: assign new internal survey order numbers, reassign effect direct answer to LU_LC as needed</w:t>
+        <w:t xml:space="preserve"> proxy” as the ESP in Q14, CTW reviewed the other biotic drivers entered and recoded to LU_LC if made sense (all did – were variables like ‘vegetation cover’ or ‘NDVI’). </w:t>
       </w:r>
     </w:p>
     <w:p>
@@ -6588,27 +7271,13 @@
         <w:rPr>
           <w:lang w:val="en-US"/>
         </w:rPr>
-        <w:t>[2]</w:t>
-      </w:r>
-      <w:r>
-        <w:rPr>
-          <w:lang w:val="en-US"/>
-        </w:rPr>
-        <w:t xml:space="preserve"> If Q14 </w:t>
-      </w:r>
-      <w:proofErr w:type="spellStart"/>
-      <w:r>
-        <w:rPr>
-          <w:lang w:val="en-US"/>
-        </w:rPr>
-        <w:t>ESP_type</w:t>
-      </w:r>
-      <w:proofErr w:type="spellEnd"/>
-      <w:r>
-        <w:rPr>
-          <w:lang w:val="en-US"/>
-        </w:rPr>
-        <w:t xml:space="preserve"> is “Only land use or habitat proxy”, reassign driver type from biotic to “LU_LC”.</w:t>
+        <w:t xml:space="preserve">[3] </w:t>
+      </w:r>
+      <w:r>
+        <w:rPr>
+          <w:lang w:val="en-US"/>
+        </w:rPr>
+        <w:t>Recode “Other” and effect directions to LULC as needed.</w:t>
       </w:r>
     </w:p>
     <w:p>
@@ -6620,18 +7289,11 @@
         </w:numPr>
         <w:rPr>
           <w:rFonts w:ascii="Times New Roman" w:hAnsi="Times New Roman" w:cs="Times New Roman"/>
-          <w:lang w:val="en-US"/>
-        </w:rPr>
-      </w:pPr>
-      <w:r>
-        <w:rPr>
-          <w:rFonts w:ascii="Times New Roman" w:hAnsi="Times New Roman" w:cs="Times New Roman"/>
           <w:i/>
           <w:iCs/>
           <w:lang w:val="en-US"/>
         </w:rPr>
-        <w:t>CTW to</w:t>
-      </w:r>
+      </w:pPr>
       <w:r>
         <w:rPr>
           <w:rFonts w:ascii="Times New Roman" w:hAnsi="Times New Roman" w:cs="Times New Roman"/>
@@ -6639,8 +7301,9 @@
           <w:iCs/>
           <w:lang w:val="en-US"/>
         </w:rPr>
-        <w:t>-</w:t>
-      </w:r>
+        <w:t xml:space="preserve">If the driver variables recoded to LULC were “Other Driver” variables, CTW recoded driver type for </w:t>
+      </w:r>
+      <w:proofErr w:type="spellStart"/>
       <w:r>
         <w:rPr>
           <w:rFonts w:ascii="Times New Roman" w:hAnsi="Times New Roman" w:cs="Times New Roman"/>
@@ -6648,40 +7311,245 @@
           <w:iCs/>
           <w:lang w:val="en-US"/>
         </w:rPr>
-        <w:t>do</w:t>
-      </w:r>
-      <w:r>
-        <w:rPr>
-          <w:rFonts w:ascii="Times New Roman" w:hAnsi="Times New Roman" w:cs="Times New Roman"/>
-          <w:lang w:val="en-US"/>
-        </w:rPr>
-        <w:t>: Also reassign effect direct to LU_LC; review what individual driver variables were entered in biotic in this case (were indicated as land use or habitat proxies)</w:t>
-      </w:r>
-    </w:p>
-    <w:p>
-      <w:pPr>
-        <w:ind w:left="1416"/>
-        <w:rPr>
-          <w:lang w:val="en-US"/>
-        </w:rPr>
-      </w:pPr>
-      <w:r>
-        <w:rPr>
-          <w:lang w:val="en-US"/>
-        </w:rPr>
-        <w:t>[3]</w:t>
-      </w:r>
-      <w:r>
-        <w:rPr>
-          <w:lang w:val="en-US"/>
-        </w:rPr>
-        <w:t xml:space="preserve"> After LU_LC reassignment, if only driver in study is LU_LC exclude</w:t>
-      </w:r>
-      <w:r>
-        <w:rPr>
-          <w:lang w:val="en-US"/>
-        </w:rPr>
-        <w:t>.</w:t>
+        <w:t>clean_answer</w:t>
+      </w:r>
+      <w:proofErr w:type="spellEnd"/>
+      <w:r>
+        <w:rPr>
+          <w:rFonts w:ascii="Times New Roman" w:hAnsi="Times New Roman" w:cs="Times New Roman"/>
+          <w:i/>
+          <w:iCs/>
+          <w:lang w:val="en-US"/>
+        </w:rPr>
+        <w:t xml:space="preserve"> == “Other” (</w:t>
+      </w:r>
+      <w:proofErr w:type="spellStart"/>
+      <w:r>
+        <w:rPr>
+          <w:rFonts w:ascii="Times New Roman" w:hAnsi="Times New Roman" w:cs="Times New Roman"/>
+          <w:i/>
+          <w:iCs/>
+          <w:lang w:val="en-US"/>
+        </w:rPr>
+        <w:t>abbr</w:t>
+      </w:r>
+      <w:proofErr w:type="spellEnd"/>
+      <w:r>
+        <w:rPr>
+          <w:rFonts w:ascii="Times New Roman" w:hAnsi="Times New Roman" w:cs="Times New Roman"/>
+          <w:i/>
+          <w:iCs/>
+          <w:lang w:val="en-US"/>
+        </w:rPr>
+        <w:t xml:space="preserve"> == “Driver”) to LULC. If multiple other drivers for a given </w:t>
+      </w:r>
+      <w:proofErr w:type="spellStart"/>
+      <w:r>
+        <w:rPr>
+          <w:rFonts w:ascii="Times New Roman" w:hAnsi="Times New Roman" w:cs="Times New Roman"/>
+          <w:i/>
+          <w:iCs/>
+          <w:lang w:val="en-US"/>
+        </w:rPr>
+        <w:t>clean</w:t>
+      </w:r>
+      <w:r>
+        <w:rPr>
+          <w:rFonts w:ascii="Times New Roman" w:hAnsi="Times New Roman" w:cs="Times New Roman"/>
+          <w:i/>
+          <w:iCs/>
+          <w:lang w:val="en-US"/>
+        </w:rPr>
+        <w:t>_</w:t>
+      </w:r>
+      <w:r>
+        <w:rPr>
+          <w:rFonts w:ascii="Times New Roman" w:hAnsi="Times New Roman" w:cs="Times New Roman"/>
+          <w:i/>
+          <w:iCs/>
+          <w:lang w:val="en-US"/>
+        </w:rPr>
+        <w:t>group</w:t>
+      </w:r>
+      <w:proofErr w:type="spellEnd"/>
+      <w:r>
+        <w:rPr>
+          <w:rFonts w:ascii="Times New Roman" w:hAnsi="Times New Roman" w:cs="Times New Roman"/>
+          <w:i/>
+          <w:iCs/>
+          <w:lang w:val="en-US"/>
+        </w:rPr>
+        <w:t xml:space="preserve"> were present and only </w:t>
+      </w:r>
+      <w:r>
+        <w:rPr>
+          <w:rFonts w:ascii="Times New Roman" w:hAnsi="Times New Roman" w:cs="Times New Roman"/>
+          <w:i/>
+          <w:iCs/>
+          <w:lang w:val="en-US"/>
+        </w:rPr>
+        <w:t>some were recoded to LULC but others retained the clean group</w:t>
+      </w:r>
+      <w:r>
+        <w:rPr>
+          <w:rFonts w:ascii="Times New Roman" w:hAnsi="Times New Roman" w:cs="Times New Roman"/>
+          <w:i/>
+          <w:iCs/>
+          <w:lang w:val="en-US"/>
+        </w:rPr>
+        <w:t xml:space="preserve"> (e.g., originally classed as “Environmental” and some got recoded to “LU_LC”)</w:t>
+      </w:r>
+      <w:r>
+        <w:rPr>
+          <w:rFonts w:ascii="Times New Roman" w:hAnsi="Times New Roman" w:cs="Times New Roman"/>
+          <w:i/>
+          <w:iCs/>
+          <w:lang w:val="en-US"/>
+        </w:rPr>
+        <w:t xml:space="preserve">, CTW copied the “Other” </w:t>
+      </w:r>
+      <w:proofErr w:type="spellStart"/>
+      <w:r>
+        <w:rPr>
+          <w:rFonts w:ascii="Times New Roman" w:hAnsi="Times New Roman" w:cs="Times New Roman"/>
+          <w:i/>
+          <w:iCs/>
+          <w:lang w:val="en-US"/>
+        </w:rPr>
+        <w:t>clean_group</w:t>
+      </w:r>
+      <w:proofErr w:type="spellEnd"/>
+      <w:r>
+        <w:rPr>
+          <w:rFonts w:ascii="Times New Roman" w:hAnsi="Times New Roman" w:cs="Times New Roman"/>
+          <w:i/>
+          <w:iCs/>
+          <w:lang w:val="en-US"/>
+        </w:rPr>
+        <w:t xml:space="preserve"> </w:t>
+      </w:r>
+      <w:r>
+        <w:rPr>
+          <w:rFonts w:ascii="Times New Roman" w:hAnsi="Times New Roman" w:cs="Times New Roman"/>
+          <w:i/>
+          <w:iCs/>
+          <w:lang w:val="en-US"/>
+        </w:rPr>
+        <w:t xml:space="preserve">row and assigned </w:t>
+      </w:r>
+      <w:r>
+        <w:rPr>
+          <w:rFonts w:ascii="Times New Roman" w:hAnsi="Times New Roman" w:cs="Times New Roman"/>
+          <w:i/>
+          <w:iCs/>
+          <w:lang w:val="en-US"/>
+        </w:rPr>
+        <w:t>the duplicate</w:t>
+      </w:r>
+      <w:r>
+        <w:rPr>
+          <w:rFonts w:ascii="Times New Roman" w:hAnsi="Times New Roman" w:cs="Times New Roman"/>
+          <w:i/>
+          <w:iCs/>
+          <w:lang w:val="en-US"/>
+        </w:rPr>
+        <w:t xml:space="preserve"> to LULC (to be consistent with how survey answers structured</w:t>
+      </w:r>
+      <w:r>
+        <w:rPr>
+          <w:rFonts w:ascii="Times New Roman" w:hAnsi="Times New Roman" w:cs="Times New Roman"/>
+          <w:i/>
+          <w:iCs/>
+          <w:lang w:val="en-US"/>
+        </w:rPr>
+        <w:t>, i.e., when Other drivers present, “Other” should be check</w:t>
+      </w:r>
+      <w:r>
+        <w:rPr>
+          <w:rFonts w:ascii="Times New Roman" w:hAnsi="Times New Roman" w:cs="Times New Roman"/>
+          <w:i/>
+          <w:iCs/>
+          <w:lang w:val="en-US"/>
+        </w:rPr>
+        <w:t>).</w:t>
+      </w:r>
+      <w:r>
+        <w:rPr>
+          <w:rFonts w:ascii="Times New Roman" w:hAnsi="Times New Roman" w:cs="Times New Roman"/>
+          <w:i/>
+          <w:iCs/>
+          <w:lang w:val="en-US"/>
+        </w:rPr>
+        <w:t xml:space="preserve"> The same method was used to for recoding effect direction (is some drivers from </w:t>
+      </w:r>
+      <w:proofErr w:type="spellStart"/>
+      <w:r>
+        <w:rPr>
+          <w:rFonts w:ascii="Times New Roman" w:hAnsi="Times New Roman" w:cs="Times New Roman"/>
+          <w:i/>
+          <w:iCs/>
+          <w:lang w:val="en-US"/>
+        </w:rPr>
+        <w:t>clean_group</w:t>
+      </w:r>
+      <w:proofErr w:type="spellEnd"/>
+      <w:r>
+        <w:rPr>
+          <w:rFonts w:ascii="Times New Roman" w:hAnsi="Times New Roman" w:cs="Times New Roman"/>
+          <w:i/>
+          <w:iCs/>
+          <w:lang w:val="en-US"/>
+        </w:rPr>
+        <w:t xml:space="preserve"> still retained, duplicated row for that groups effect direction answers and recoded duplicate to LU_LC, otherwise </w:t>
+      </w:r>
+      <w:r>
+        <w:rPr>
+          <w:rFonts w:ascii="Times New Roman" w:hAnsi="Times New Roman" w:cs="Times New Roman"/>
+          <w:i/>
+          <w:iCs/>
+          <w:lang w:val="en-US"/>
+        </w:rPr>
+        <w:t xml:space="preserve">row recoded to LU_LC (when all variables </w:t>
+      </w:r>
+      <w:proofErr w:type="gramStart"/>
+      <w:r>
+        <w:rPr>
+          <w:rFonts w:ascii="Times New Roman" w:hAnsi="Times New Roman" w:cs="Times New Roman"/>
+          <w:i/>
+          <w:iCs/>
+          <w:lang w:val="en-US"/>
+        </w:rPr>
+        <w:t>in a given</w:t>
+      </w:r>
+      <w:proofErr w:type="gramEnd"/>
+      <w:r>
+        <w:rPr>
+          <w:rFonts w:ascii="Times New Roman" w:hAnsi="Times New Roman" w:cs="Times New Roman"/>
+          <w:i/>
+          <w:iCs/>
+          <w:lang w:val="en-US"/>
+        </w:rPr>
+        <w:t xml:space="preserve"> </w:t>
+      </w:r>
+      <w:proofErr w:type="spellStart"/>
+      <w:r>
+        <w:rPr>
+          <w:rFonts w:ascii="Times New Roman" w:hAnsi="Times New Roman" w:cs="Times New Roman"/>
+          <w:i/>
+          <w:iCs/>
+          <w:lang w:val="en-US"/>
+        </w:rPr>
+        <w:t>clean_group</w:t>
+      </w:r>
+      <w:proofErr w:type="spellEnd"/>
+      <w:r>
+        <w:rPr>
+          <w:rFonts w:ascii="Times New Roman" w:hAnsi="Times New Roman" w:cs="Times New Roman"/>
+          <w:i/>
+          <w:iCs/>
+          <w:lang w:val="en-US"/>
+        </w:rPr>
+        <w:t xml:space="preserve"> recoded to LU_LC).</w:t>
       </w:r>
     </w:p>
     <w:p>
@@ -6693,18 +7561,11 @@
         </w:numPr>
         <w:rPr>
           <w:rFonts w:ascii="Times New Roman" w:hAnsi="Times New Roman" w:cs="Times New Roman"/>
-          <w:lang w:val="en-US"/>
-        </w:rPr>
-      </w:pPr>
-      <w:r>
-        <w:rPr>
-          <w:rFonts w:ascii="Times New Roman" w:hAnsi="Times New Roman" w:cs="Times New Roman"/>
           <w:i/>
           <w:iCs/>
           <w:lang w:val="en-US"/>
         </w:rPr>
-        <w:t>CTW to</w:t>
-      </w:r>
+      </w:pPr>
       <w:r>
         <w:rPr>
           <w:rFonts w:ascii="Times New Roman" w:hAnsi="Times New Roman" w:cs="Times New Roman"/>
@@ -6712,57 +7573,57 @@
           <w:iCs/>
           <w:lang w:val="en-US"/>
         </w:rPr>
-        <w:t>-</w:t>
-      </w:r>
-      <w:r>
-        <w:rPr>
-          <w:rFonts w:ascii="Times New Roman" w:hAnsi="Times New Roman" w:cs="Times New Roman"/>
-          <w:i/>
-          <w:iCs/>
-          <w:lang w:val="en-US"/>
-        </w:rPr>
-        <w:t>do</w:t>
-      </w:r>
-      <w:r>
-        <w:rPr>
-          <w:rFonts w:ascii="Times New Roman" w:hAnsi="Times New Roman" w:cs="Times New Roman"/>
-          <w:lang w:val="en-US"/>
-        </w:rPr>
-        <w:t>: Add these excluded papers (GV found 26) to the excluded papers dataset with reason (Only driver in study is land use or land cover as a proxy).</w:t>
-      </w:r>
-    </w:p>
-    <w:p>
-      <w:pPr>
-        <w:ind w:left="708"/>
-        <w:rPr>
-          <w:lang w:val="en-US"/>
-        </w:rPr>
-      </w:pPr>
-    </w:p>
-    <w:p>
-      <w:pPr>
-        <w:ind w:left="708"/>
-        <w:rPr>
-          <w:lang w:val="en-US"/>
-        </w:rPr>
-      </w:pPr>
-      <w:r>
-        <w:rPr>
-          <w:lang w:val="en-US"/>
-        </w:rPr>
-        <w:t>2. Additional errors found in data and corrected by CTW</w:t>
-      </w:r>
-      <w:r>
-        <w:rPr>
-          <w:lang w:val="en-US"/>
-        </w:rPr>
-        <w:t xml:space="preserve"> (Feb 2022)</w:t>
-      </w:r>
-      <w:r>
-        <w:rPr>
-          <w:lang w:val="en-US"/>
-        </w:rPr>
-        <w:t>:</w:t>
+        <w:t>In total, 113 studies used an LULC driver</w:t>
+      </w:r>
+    </w:p>
+    <w:p>
+      <w:pPr>
+        <w:ind w:left="1416"/>
+        <w:rPr>
+          <w:lang w:val="en-US"/>
+        </w:rPr>
+      </w:pPr>
+      <w:r>
+        <w:rPr>
+          <w:lang w:val="en-US"/>
+        </w:rPr>
+        <w:t>[</w:t>
+      </w:r>
+      <w:r>
+        <w:rPr>
+          <w:lang w:val="en-US"/>
+        </w:rPr>
+        <w:t>4</w:t>
+      </w:r>
+      <w:r>
+        <w:rPr>
+          <w:lang w:val="en-US"/>
+        </w:rPr>
+        <w:t>]</w:t>
+      </w:r>
+      <w:r>
+        <w:rPr>
+          <w:lang w:val="en-US"/>
+        </w:rPr>
+        <w:t xml:space="preserve"> After LU_LC reassignment, if only driver in study is L</w:t>
+      </w:r>
+      <w:r>
+        <w:rPr>
+          <w:lang w:val="en-US"/>
+        </w:rPr>
+        <w:t>U_</w:t>
+      </w:r>
+      <w:r>
+        <w:rPr>
+          <w:lang w:val="en-US"/>
+        </w:rPr>
+        <w:t>LC exclude</w:t>
+      </w:r>
+      <w:r>
+        <w:rPr>
+          <w:lang w:val="en-US"/>
+        </w:rPr>
+        <w:t>.</w:t>
       </w:r>
     </w:p>
     <w:p>
@@ -6770,7 +7631,7 @@
         <w:pStyle w:val="Prrafodelista"/>
         <w:numPr>
           <w:ilvl w:val="0"/>
-          <w:numId w:val="7"/>
+          <w:numId w:val="8"/>
         </w:numPr>
         <w:rPr>
           <w:rFonts w:ascii="Times New Roman" w:hAnsi="Times New Roman" w:cs="Times New Roman"/>
@@ -6780,88 +7641,163 @@
       <w:r>
         <w:rPr>
           <w:rFonts w:ascii="Times New Roman" w:hAnsi="Times New Roman" w:cs="Times New Roman"/>
-          <w:lang w:val="en-US"/>
-        </w:rPr>
-        <w:t xml:space="preserve">Missing </w:t>
-      </w:r>
-      <w:r>
-        <w:rPr>
-          <w:rFonts w:ascii="Times New Roman" w:hAnsi="Times New Roman" w:cs="Times New Roman"/>
-          <w:lang w:val="en-US"/>
-        </w:rPr>
-        <w:t xml:space="preserve">“final” </w:t>
-      </w:r>
-      <w:r>
-        <w:rPr>
-          <w:rFonts w:ascii="Times New Roman" w:hAnsi="Times New Roman" w:cs="Times New Roman"/>
-          <w:lang w:val="en-US"/>
-        </w:rPr>
-        <w:t xml:space="preserve">answers for three papers that were </w:t>
+          <w:i/>
+          <w:iCs/>
+          <w:lang w:val="en-US"/>
+        </w:rPr>
+        <w:t>Because papers excluded for LULC only applied to driver analyses, CTW added column in main dataset (‘</w:t>
+      </w:r>
+      <w:proofErr w:type="spellStart"/>
+      <w:r>
+        <w:rPr>
+          <w:rFonts w:ascii="Times New Roman" w:hAnsi="Times New Roman" w:cs="Times New Roman"/>
+          <w:i/>
+          <w:iCs/>
+          <w:lang w:val="en-US"/>
+        </w:rPr>
+        <w:t>only_lulc</w:t>
+      </w:r>
+      <w:proofErr w:type="spellEnd"/>
+      <w:r>
+        <w:rPr>
+          <w:rFonts w:ascii="Times New Roman" w:hAnsi="Times New Roman" w:cs="Times New Roman"/>
+          <w:i/>
+          <w:iCs/>
+          <w:lang w:val="en-US"/>
+        </w:rPr>
+        <w:t xml:space="preserve">’) to quickly subset out only LULC driver studies. If TRUE, the paper only had LULC drivers. If </w:t>
       </w:r>
       <w:proofErr w:type="gramStart"/>
       <w:r>
         <w:rPr>
           <w:rFonts w:ascii="Times New Roman" w:hAnsi="Times New Roman" w:cs="Times New Roman"/>
-          <w:lang w:val="en-US"/>
-        </w:rPr>
-        <w:t>double-reviewed</w:t>
+          <w:i/>
+          <w:iCs/>
+          <w:lang w:val="en-US"/>
+        </w:rPr>
+        <w:t>FALSE</w:t>
       </w:r>
       <w:proofErr w:type="gramEnd"/>
       <w:r>
         <w:rPr>
           <w:rFonts w:ascii="Times New Roman" w:hAnsi="Times New Roman" w:cs="Times New Roman"/>
-          <w:lang w:val="en-US"/>
-        </w:rPr>
-        <w:t xml:space="preserve"> by GV/AK</w:t>
-      </w:r>
-      <w:r>
-        <w:rPr>
-          <w:rFonts w:ascii="Times New Roman" w:hAnsi="Times New Roman" w:cs="Times New Roman"/>
-          <w:lang w:val="en-US"/>
-        </w:rPr>
-        <w:t xml:space="preserve"> and </w:t>
-      </w:r>
-      <w:r>
-        <w:rPr>
-          <w:rFonts w:ascii="Times New Roman" w:hAnsi="Times New Roman" w:cs="Times New Roman"/>
-          <w:lang w:val="en-US"/>
-        </w:rPr>
-        <w:t>just for Q12 (ES matrix)</w:t>
-      </w:r>
-      <w:r>
-        <w:rPr>
-          <w:rFonts w:ascii="Times New Roman" w:hAnsi="Times New Roman" w:cs="Times New Roman"/>
-          <w:lang w:val="en-US"/>
-        </w:rPr>
-        <w:t xml:space="preserve"> “Other driver”. Single-reviewer answers </w:t>
-      </w:r>
-      <w:proofErr w:type="gramStart"/>
-      <w:r>
-        <w:rPr>
-          <w:rFonts w:ascii="Times New Roman" w:hAnsi="Times New Roman" w:cs="Times New Roman"/>
-          <w:lang w:val="en-US"/>
-        </w:rPr>
-        <w:t>present, but</w:t>
-      </w:r>
-      <w:proofErr w:type="gramEnd"/>
-      <w:r>
-        <w:rPr>
-          <w:rFonts w:ascii="Times New Roman" w:hAnsi="Times New Roman" w:cs="Times New Roman"/>
-          <w:lang w:val="en-US"/>
-        </w:rPr>
-        <w:t xml:space="preserve"> did not always converge</w:t>
-      </w:r>
-      <w:r>
-        <w:rPr>
-          <w:rFonts w:ascii="Times New Roman" w:hAnsi="Times New Roman" w:cs="Times New Roman"/>
-          <w:lang w:val="en-US"/>
-        </w:rPr>
-        <w:t xml:space="preserve"> (“final” </w:t>
+          <w:i/>
+          <w:iCs/>
+          <w:lang w:val="en-US"/>
+        </w:rPr>
+        <w:t xml:space="preserve"> the paper had additional driver types. There are 29 papers of the 273 reviewed that are excluded for considering LULC drivers only.</w:t>
+      </w:r>
+    </w:p>
+    <w:p>
+      <w:pPr>
+        <w:ind w:left="708" w:firstLine="708"/>
+        <w:rPr>
+          <w:lang w:val="en-US"/>
+        </w:rPr>
+      </w:pPr>
+      <w:r>
+        <w:rPr>
+          <w:lang w:val="en-US"/>
+        </w:rPr>
+        <w:t>[5]</w:t>
+      </w:r>
+      <w:r>
+        <w:rPr>
+          <w:lang w:val="en-US"/>
+        </w:rPr>
+        <w:t xml:space="preserve"> Recheck </w:t>
       </w:r>
       <w:proofErr w:type="spellStart"/>
       <w:r>
         <w:rPr>
-          <w:rFonts w:ascii="Times New Roman" w:hAnsi="Times New Roman" w:cs="Times New Roman"/>
+          <w:lang w:val="en-US"/>
+        </w:rPr>
+        <w:t>Kremen</w:t>
+      </w:r>
+      <w:proofErr w:type="spellEnd"/>
+      <w:r>
+        <w:rPr>
+          <w:lang w:val="en-US"/>
+        </w:rPr>
+        <w:t xml:space="preserve"> Topics: KT3 Environment.</w:t>
+      </w:r>
+    </w:p>
+    <w:p>
+      <w:pPr>
+        <w:pStyle w:val="Prrafodelista"/>
+        <w:numPr>
+          <w:ilvl w:val="0"/>
+          <w:numId w:val="8"/>
+        </w:numPr>
+        <w:rPr>
+          <w:rFonts w:ascii="Times New Roman" w:hAnsi="Times New Roman" w:cs="Times New Roman"/>
+          <w:lang w:val="en-US"/>
+        </w:rPr>
+      </w:pPr>
+      <w:r>
+        <w:rPr>
+          <w:rFonts w:ascii="Times New Roman" w:hAnsi="Times New Roman" w:cs="Times New Roman"/>
+          <w:i/>
+          <w:iCs/>
+          <w:lang w:val="en-US"/>
+        </w:rPr>
+        <w:t>Be</w:t>
+      </w:r>
+      <w:r>
+        <w:rPr>
+          <w:rFonts w:ascii="Times New Roman" w:hAnsi="Times New Roman" w:cs="Times New Roman"/>
+          <w:i/>
+          <w:iCs/>
+          <w:lang w:val="en-US"/>
+        </w:rPr>
+        <w:t xml:space="preserve">cause of recoding to LULC, some papers might no longer have Environmental drivers to meet the criterion for KT3 in Q13. CTW ran </w:t>
+      </w:r>
+      <w:proofErr w:type="spellStart"/>
+      <w:r>
+        <w:rPr>
+          <w:rFonts w:ascii="Times New Roman" w:hAnsi="Times New Roman" w:cs="Times New Roman"/>
+          <w:i/>
+          <w:iCs/>
+          <w:lang w:val="en-US"/>
+        </w:rPr>
+        <w:t>Kremen</w:t>
+      </w:r>
+      <w:proofErr w:type="spellEnd"/>
+      <w:r>
+        <w:rPr>
+          <w:rFonts w:ascii="Times New Roman" w:hAnsi="Times New Roman" w:cs="Times New Roman"/>
+          <w:i/>
+          <w:iCs/>
+          <w:lang w:val="en-US"/>
+        </w:rPr>
+        <w:t xml:space="preserve"> topic logic check and noted in </w:t>
+      </w:r>
+      <w:proofErr w:type="spellStart"/>
+      <w:r>
+        <w:rPr>
+          <w:rFonts w:ascii="Times New Roman" w:hAnsi="Times New Roman" w:cs="Times New Roman"/>
+          <w:i/>
+          <w:iCs/>
+          <w:lang w:val="en-US"/>
+        </w:rPr>
+        <w:t>qa_note</w:t>
+      </w:r>
+      <w:proofErr w:type="spellEnd"/>
+      <w:r>
+        <w:rPr>
+          <w:rFonts w:ascii="Times New Roman" w:hAnsi="Times New Roman" w:cs="Times New Roman"/>
+          <w:i/>
+          <w:iCs/>
+          <w:lang w:val="en-US"/>
+        </w:rPr>
+        <w:t xml:space="preserve"> which papers no longer had KT3 if using the LULC adjusted group (but did remove that answer from </w:t>
+      </w:r>
+      <w:proofErr w:type="spellStart"/>
+      <w:r>
+        <w:rPr>
+          <w:rFonts w:ascii="Times New Roman" w:hAnsi="Times New Roman" w:cs="Times New Roman"/>
+          <w:i/>
+          <w:iCs/>
           <w:lang w:val="en-US"/>
         </w:rPr>
         <w:t>clean_answer</w:t>
@@ -6870,30 +7806,129 @@
       <w:r>
         <w:rPr>
           <w:rFonts w:ascii="Times New Roman" w:hAnsi="Times New Roman" w:cs="Times New Roman"/>
-          <w:lang w:val="en-US"/>
-        </w:rPr>
-        <w:t>)</w:t>
-      </w:r>
-      <w:r>
-        <w:rPr>
-          <w:rFonts w:ascii="Times New Roman" w:hAnsi="Times New Roman" w:cs="Times New Roman"/>
-          <w:lang w:val="en-US"/>
-        </w:rPr>
-        <w:t>.</w:t>
-      </w:r>
-      <w:r>
-        <w:rPr>
-          <w:rFonts w:ascii="Times New Roman" w:hAnsi="Times New Roman" w:cs="Times New Roman"/>
-          <w:lang w:val="en-US"/>
-        </w:rPr>
-        <w:t xml:space="preserve"> For whatever reason, these three papers were not flagged on Q12 for GV and AK to discuss and agree on. Some of their answers were similar, just worded differently.</w:t>
-      </w:r>
-      <w:r>
-        <w:rPr>
-          <w:rFonts w:ascii="Times New Roman" w:hAnsi="Times New Roman" w:cs="Times New Roman"/>
-          <w:lang w:val="en-US"/>
-        </w:rPr>
-        <w:t xml:space="preserve"> One missing answer to Place (Q5) in a GV/AK paper.</w:t>
+          <w:i/>
+          <w:iCs/>
+          <w:lang w:val="en-US"/>
+        </w:rPr>
+        <w:t xml:space="preserve"> in case data user wants to defer to </w:t>
+      </w:r>
+      <w:proofErr w:type="spellStart"/>
+      <w:r>
+        <w:rPr>
+          <w:rFonts w:ascii="Times New Roman" w:hAnsi="Times New Roman" w:cs="Times New Roman"/>
+          <w:i/>
+          <w:iCs/>
+          <w:lang w:val="en-US"/>
+        </w:rPr>
+        <w:t>clean_group</w:t>
+      </w:r>
+      <w:proofErr w:type="spellEnd"/>
+      <w:r>
+        <w:rPr>
+          <w:rFonts w:ascii="Times New Roman" w:hAnsi="Times New Roman" w:cs="Times New Roman"/>
+          <w:i/>
+          <w:iCs/>
+          <w:lang w:val="en-US"/>
+        </w:rPr>
+        <w:t>).</w:t>
+      </w:r>
+    </w:p>
+    <w:p>
+      <w:pPr>
+        <w:pStyle w:val="Prrafodelista"/>
+        <w:ind w:left="2136"/>
+        <w:rPr>
+          <w:rFonts w:ascii="Times New Roman" w:hAnsi="Times New Roman" w:cs="Times New Roman"/>
+          <w:lang w:val="en-US"/>
+        </w:rPr>
+      </w:pPr>
+    </w:p>
+    <w:p>
+      <w:pPr>
+        <w:ind w:left="708"/>
+        <w:rPr>
+          <w:b/>
+          <w:bCs/>
+          <w:lang w:val="en-US"/>
+        </w:rPr>
+      </w:pPr>
+      <w:r>
+        <w:rPr>
+          <w:b/>
+          <w:bCs/>
+          <w:lang w:val="en-US"/>
+        </w:rPr>
+        <w:lastRenderedPageBreak/>
+        <w:t>Note on data analyses with LULC recoded driver type:</w:t>
+      </w:r>
+    </w:p>
+    <w:p>
+      <w:pPr>
+        <w:ind w:left="708"/>
+        <w:rPr>
+          <w:lang w:val="en-US"/>
+        </w:rPr>
+      </w:pPr>
+      <w:r>
+        <w:rPr>
+          <w:lang w:val="en-US"/>
+        </w:rPr>
+        <w:t xml:space="preserve">As of May 2022, these are the data used for analyses (CTW notes from editing </w:t>
+      </w:r>
+      <w:r>
+        <w:rPr>
+          <w:lang w:val="en-US"/>
+        </w:rPr>
+        <w:t xml:space="preserve">analysis </w:t>
+      </w:r>
+      <w:r>
+        <w:rPr>
+          <w:lang w:val="en-US"/>
+        </w:rPr>
+        <w:t>scripts to use LULC columns):</w:t>
+      </w:r>
+    </w:p>
+    <w:p>
+      <w:pPr>
+        <w:pStyle w:val="Prrafodelista"/>
+        <w:numPr>
+          <w:ilvl w:val="0"/>
+          <w:numId w:val="9"/>
+        </w:numPr>
+        <w:rPr>
+          <w:rFonts w:ascii="Times New Roman" w:hAnsi="Times New Roman" w:cs="Times New Roman"/>
+          <w:lang w:val="en-US"/>
+        </w:rPr>
+      </w:pPr>
+      <w:r>
+        <w:rPr>
+          <w:rFonts w:ascii="Times New Roman" w:hAnsi="Times New Roman" w:cs="Times New Roman"/>
+          <w:lang w:val="en-US"/>
+        </w:rPr>
+        <w:t xml:space="preserve">Sankey figure uses all 273 papers and all driver types (Env, Biotic, Human, and LULC – using </w:t>
+      </w:r>
+      <w:proofErr w:type="spellStart"/>
+      <w:r>
+        <w:rPr>
+          <w:rFonts w:ascii="Times New Roman" w:hAnsi="Times New Roman" w:cs="Times New Roman"/>
+          <w:lang w:val="en-US"/>
+        </w:rPr>
+        <w:t>lulc_group</w:t>
+      </w:r>
+      <w:proofErr w:type="spellEnd"/>
+      <w:r>
+        <w:rPr>
+          <w:rFonts w:ascii="Times New Roman" w:hAnsi="Times New Roman" w:cs="Times New Roman"/>
+          <w:lang w:val="en-US"/>
+        </w:rPr>
+        <w:t>). Keeps 29 papers that got excluded</w:t>
+      </w:r>
+      <w:r>
+        <w:rPr>
+          <w:rFonts w:ascii="Times New Roman" w:hAnsi="Times New Roman" w:cs="Times New Roman"/>
+          <w:lang w:val="en-US"/>
+        </w:rPr>
+        <w:t xml:space="preserve"> for LULC drivers only.</w:t>
       </w:r>
     </w:p>
     <w:p>
@@ -6901,7 +7936,7 @@
         <w:pStyle w:val="Prrafodelista"/>
         <w:numPr>
           <w:ilvl w:val="1"/>
-          <w:numId w:val="7"/>
+          <w:numId w:val="9"/>
         </w:numPr>
         <w:rPr>
           <w:rFonts w:ascii="Times New Roman" w:hAnsi="Times New Roman" w:cs="Times New Roman"/>
@@ -6913,35 +7948,109 @@
           <w:rFonts w:ascii="Times New Roman" w:hAnsi="Times New Roman" w:cs="Times New Roman"/>
           <w:lang w:val="en-US"/>
         </w:rPr>
-        <w:t xml:space="preserve">Solution: CTW looked at </w:t>
-      </w:r>
-      <w:r>
-        <w:rPr>
-          <w:rFonts w:ascii="Times New Roman" w:hAnsi="Times New Roman" w:cs="Times New Roman"/>
-          <w:lang w:val="en-US"/>
-        </w:rPr>
-        <w:t xml:space="preserve">3 </w:t>
-      </w:r>
-      <w:r>
-        <w:rPr>
-          <w:rFonts w:ascii="Times New Roman" w:hAnsi="Times New Roman" w:cs="Times New Roman"/>
-          <w:lang w:val="en-US"/>
-        </w:rPr>
-        <w:t xml:space="preserve">papers and </w:t>
-      </w:r>
-      <w:r>
-        <w:rPr>
-          <w:rFonts w:ascii="Times New Roman" w:hAnsi="Times New Roman" w:cs="Times New Roman"/>
-          <w:lang w:val="en-US"/>
-        </w:rPr>
-        <w:t>chose final answer from the ones individual reviewers entered</w:t>
-      </w:r>
-      <w:r>
-        <w:rPr>
-          <w:rFonts w:ascii="Times New Roman" w:hAnsi="Times New Roman" w:cs="Times New Roman"/>
-          <w:lang w:val="en-US"/>
-        </w:rPr>
-        <w:t xml:space="preserve"> to save time, and to make coding involved less work (i.e., no need to read in another correction spreadsheet and integrate into dataset, answers are archived in the code).</w:t>
+        <w:t>Top of GV script</w:t>
+      </w:r>
+      <w:r>
+        <w:rPr>
+          <w:rFonts w:ascii="Times New Roman" w:hAnsi="Times New Roman" w:cs="Times New Roman"/>
+          <w:lang w:val="en-US"/>
+        </w:rPr>
+        <w:t xml:space="preserve"> creates two tables for </w:t>
+      </w:r>
+      <w:proofErr w:type="spellStart"/>
+      <w:r>
+        <w:rPr>
+          <w:rFonts w:ascii="Times New Roman" w:hAnsi="Times New Roman" w:cs="Times New Roman"/>
+          <w:lang w:val="en-US"/>
+        </w:rPr>
+        <w:t>Aislyn</w:t>
+      </w:r>
+      <w:proofErr w:type="spellEnd"/>
+      <w:r>
+        <w:rPr>
+          <w:rFonts w:ascii="Times New Roman" w:hAnsi="Times New Roman" w:cs="Times New Roman"/>
+          <w:lang w:val="en-US"/>
+        </w:rPr>
+        <w:t xml:space="preserve"> Sankey script:</w:t>
+      </w:r>
+    </w:p>
+    <w:p>
+      <w:pPr>
+        <w:pStyle w:val="Prrafodelista"/>
+        <w:numPr>
+          <w:ilvl w:val="1"/>
+          <w:numId w:val="9"/>
+        </w:numPr>
+        <w:rPr>
+          <w:rFonts w:ascii="Times New Roman" w:hAnsi="Times New Roman" w:cs="Times New Roman"/>
+          <w:lang w:val="en-US"/>
+        </w:rPr>
+      </w:pPr>
+      <w:r>
+        <w:rPr>
+          <w:rFonts w:ascii="Times New Roman" w:hAnsi="Times New Roman" w:cs="Times New Roman"/>
+          <w:lang w:val="en-US"/>
+        </w:rPr>
+        <w:t xml:space="preserve">1) Title, and corresponding </w:t>
+      </w:r>
+      <w:proofErr w:type="spellStart"/>
+      <w:r>
+        <w:rPr>
+          <w:rFonts w:ascii="Times New Roman" w:hAnsi="Times New Roman" w:cs="Times New Roman"/>
+          <w:lang w:val="en-US"/>
+        </w:rPr>
+        <w:t>lulc_group</w:t>
+      </w:r>
+      <w:proofErr w:type="spellEnd"/>
+      <w:r>
+        <w:rPr>
+          <w:rFonts w:ascii="Times New Roman" w:hAnsi="Times New Roman" w:cs="Times New Roman"/>
+          <w:lang w:val="en-US"/>
+        </w:rPr>
+        <w:t xml:space="preserve"> and unique clean answer binned per study</w:t>
+      </w:r>
+    </w:p>
+    <w:p>
+      <w:pPr>
+        <w:pStyle w:val="Prrafodelista"/>
+        <w:numPr>
+          <w:ilvl w:val="1"/>
+          <w:numId w:val="9"/>
+        </w:numPr>
+        <w:rPr>
+          <w:rFonts w:ascii="Times New Roman" w:hAnsi="Times New Roman" w:cs="Times New Roman"/>
+          <w:lang w:val="en-US"/>
+        </w:rPr>
+      </w:pPr>
+      <w:r>
+        <w:rPr>
+          <w:rFonts w:ascii="Times New Roman" w:hAnsi="Times New Roman" w:cs="Times New Roman"/>
+          <w:lang w:val="en-US"/>
+        </w:rPr>
+        <w:t xml:space="preserve">2) Title, and corresponding </w:t>
+      </w:r>
+      <w:proofErr w:type="spellStart"/>
+      <w:r>
+        <w:rPr>
+          <w:rFonts w:ascii="Times New Roman" w:hAnsi="Times New Roman" w:cs="Times New Roman"/>
+          <w:lang w:val="en-US"/>
+        </w:rPr>
+        <w:t>lulc_group</w:t>
+      </w:r>
+      <w:proofErr w:type="spellEnd"/>
+      <w:r>
+        <w:rPr>
+          <w:rFonts w:ascii="Times New Roman" w:hAnsi="Times New Roman" w:cs="Times New Roman"/>
+          <w:lang w:val="en-US"/>
+        </w:rPr>
+        <w:t xml:space="preserve"> and ES studied per paper</w:t>
+      </w:r>
+      <w:r>
+        <w:rPr>
+          <w:rFonts w:ascii="Times New Roman" w:hAnsi="Times New Roman" w:cs="Times New Roman"/>
+          <w:lang w:val="en-US"/>
+        </w:rPr>
+        <w:t xml:space="preserve"> </w:t>
       </w:r>
     </w:p>
     <w:p>
@@ -6949,7 +8058,7 @@
         <w:pStyle w:val="Prrafodelista"/>
         <w:numPr>
           <w:ilvl w:val="0"/>
-          <w:numId w:val="7"/>
+          <w:numId w:val="9"/>
         </w:numPr>
         <w:rPr>
           <w:rFonts w:ascii="Times New Roman" w:hAnsi="Times New Roman" w:cs="Times New Roman"/>
@@ -6961,28 +8070,67 @@
           <w:rFonts w:ascii="Times New Roman" w:hAnsi="Times New Roman" w:cs="Times New Roman"/>
           <w:lang w:val="en-US"/>
         </w:rPr>
-        <w:t>Missing driver answers for one SDJ paper</w:t>
-      </w:r>
-      <w:r>
-        <w:rPr>
-          <w:rFonts w:ascii="Times New Roman" w:hAnsi="Times New Roman" w:cs="Times New Roman"/>
-          <w:lang w:val="en-US"/>
-        </w:rPr>
-        <w:t xml:space="preserve">, </w:t>
-      </w:r>
-      <w:r>
-        <w:rPr>
-          <w:rFonts w:ascii="Times New Roman" w:hAnsi="Times New Roman" w:cs="Times New Roman"/>
-          <w:lang w:val="en-US"/>
-        </w:rPr>
-        <w:t>one TM paper</w:t>
-      </w:r>
-      <w:r>
-        <w:rPr>
-          <w:rFonts w:ascii="Times New Roman" w:hAnsi="Times New Roman" w:cs="Times New Roman"/>
-          <w:lang w:val="en-US"/>
-        </w:rPr>
-        <w:t>, and one CK paper.</w:t>
+        <w:t xml:space="preserve">Driver type </w:t>
+      </w:r>
+      <w:proofErr w:type="spellStart"/>
+      <w:r>
+        <w:rPr>
+          <w:rFonts w:ascii="Times New Roman" w:hAnsi="Times New Roman" w:cs="Times New Roman"/>
+          <w:lang w:val="en-US"/>
+        </w:rPr>
+        <w:t>venn</w:t>
+      </w:r>
+      <w:proofErr w:type="spellEnd"/>
+      <w:r>
+        <w:rPr>
+          <w:rFonts w:ascii="Times New Roman" w:hAnsi="Times New Roman" w:cs="Times New Roman"/>
+          <w:lang w:val="en-US"/>
+        </w:rPr>
+        <w:t xml:space="preserve"> diagrams uses </w:t>
+      </w:r>
+      <w:proofErr w:type="spellStart"/>
+      <w:r>
+        <w:rPr>
+          <w:rFonts w:ascii="Times New Roman" w:hAnsi="Times New Roman" w:cs="Times New Roman"/>
+          <w:lang w:val="en-US"/>
+        </w:rPr>
+        <w:t>lulc_group</w:t>
+      </w:r>
+      <w:proofErr w:type="spellEnd"/>
+      <w:r>
+        <w:rPr>
+          <w:rFonts w:ascii="Times New Roman" w:hAnsi="Times New Roman" w:cs="Times New Roman"/>
+          <w:lang w:val="en-US"/>
+        </w:rPr>
+        <w:t>, and by default exclude</w:t>
+      </w:r>
+      <w:r>
+        <w:rPr>
+          <w:rFonts w:ascii="Times New Roman" w:hAnsi="Times New Roman" w:cs="Times New Roman"/>
+          <w:lang w:val="en-US"/>
+        </w:rPr>
+        <w:t>s</w:t>
+      </w:r>
+      <w:r>
+        <w:rPr>
+          <w:rFonts w:ascii="Times New Roman" w:hAnsi="Times New Roman" w:cs="Times New Roman"/>
+          <w:lang w:val="en-US"/>
+        </w:rPr>
+        <w:t xml:space="preserve"> the 29 papers that are LULC only because only showing data for Env, Human, or Biotic drivers.</w:t>
+      </w:r>
+      <w:r>
+        <w:rPr>
+          <w:rFonts w:ascii="Times New Roman" w:hAnsi="Times New Roman" w:cs="Times New Roman"/>
+          <w:lang w:val="en-US"/>
+        </w:rPr>
+        <w:t xml:space="preserve"> These diagrams don’t consider/tally drivers recoded to LULC, just those driver variables that are still biotic, env, or human after LULC recoding</w:t>
+      </w:r>
+      <w:r>
+        <w:rPr>
+          <w:rFonts w:ascii="Times New Roman" w:hAnsi="Times New Roman" w:cs="Times New Roman"/>
+          <w:lang w:val="en-US"/>
+        </w:rPr>
+        <w:t>.</w:t>
       </w:r>
     </w:p>
     <w:p>
@@ -6990,7 +8138,7 @@
         <w:pStyle w:val="Prrafodelista"/>
         <w:numPr>
           <w:ilvl w:val="1"/>
-          <w:numId w:val="7"/>
+          <w:numId w:val="9"/>
         </w:numPr>
         <w:rPr>
           <w:rFonts w:ascii="Times New Roman" w:hAnsi="Times New Roman" w:cs="Times New Roman"/>
@@ -7002,64 +8150,7 @@
           <w:rFonts w:ascii="Times New Roman" w:hAnsi="Times New Roman" w:cs="Times New Roman"/>
           <w:lang w:val="en-US"/>
         </w:rPr>
-        <w:t>Solution: SDJ initially put no drivers present. If true, paper should be excluded as it’s not relating anything to EF or ES? CTW reviewed to save time and as 2</w:t>
-      </w:r>
-      <w:r>
-        <w:rPr>
-          <w:rFonts w:ascii="Times New Roman" w:hAnsi="Times New Roman" w:cs="Times New Roman"/>
-          <w:vertAlign w:val="superscript"/>
-          <w:lang w:val="en-US"/>
-        </w:rPr>
-        <w:t>nd</w:t>
-      </w:r>
-      <w:r>
-        <w:rPr>
-          <w:rFonts w:ascii="Times New Roman" w:hAnsi="Times New Roman" w:cs="Times New Roman"/>
-          <w:lang w:val="en-US"/>
-        </w:rPr>
-        <w:t xml:space="preserve"> opinion and assigned several “Other” drivers, paper retained. </w:t>
-      </w:r>
-      <w:r>
-        <w:rPr>
-          <w:rFonts w:ascii="Times New Roman" w:hAnsi="Times New Roman" w:cs="Times New Roman"/>
-          <w:lang w:val="en-US"/>
-        </w:rPr>
-        <w:t xml:space="preserve">CTW reviewed TM </w:t>
-      </w:r>
-      <w:r>
-        <w:rPr>
-          <w:rFonts w:ascii="Times New Roman" w:hAnsi="Times New Roman" w:cs="Times New Roman"/>
-          <w:lang w:val="en-US"/>
-        </w:rPr>
-        <w:t xml:space="preserve">and CK </w:t>
-      </w:r>
-      <w:r>
-        <w:rPr>
-          <w:rFonts w:ascii="Times New Roman" w:hAnsi="Times New Roman" w:cs="Times New Roman"/>
-          <w:lang w:val="en-US"/>
-        </w:rPr>
-        <w:t>paper</w:t>
-      </w:r>
-      <w:r>
-        <w:rPr>
-          <w:rFonts w:ascii="Times New Roman" w:hAnsi="Times New Roman" w:cs="Times New Roman"/>
-          <w:lang w:val="en-US"/>
-        </w:rPr>
-        <w:t>s</w:t>
-      </w:r>
-      <w:r>
-        <w:rPr>
-          <w:rFonts w:ascii="Times New Roman" w:hAnsi="Times New Roman" w:cs="Times New Roman"/>
-          <w:lang w:val="en-US"/>
-        </w:rPr>
-        <w:t xml:space="preserve"> to assign answer</w:t>
-      </w:r>
-      <w:r>
-        <w:rPr>
-          <w:rFonts w:ascii="Times New Roman" w:hAnsi="Times New Roman" w:cs="Times New Roman"/>
-          <w:lang w:val="en-US"/>
-        </w:rPr>
-        <w:t>.</w:t>
+        <w:t>244 papers considered</w:t>
       </w:r>
     </w:p>
     <w:p>
@@ -7067,7 +8158,7 @@
         <w:pStyle w:val="Prrafodelista"/>
         <w:numPr>
           <w:ilvl w:val="0"/>
-          <w:numId w:val="7"/>
+          <w:numId w:val="9"/>
         </w:numPr>
         <w:rPr>
           <w:rFonts w:ascii="Times New Roman" w:hAnsi="Times New Roman" w:cs="Times New Roman"/>
@@ -7079,34 +8170,14 @@
           <w:rFonts w:ascii="Times New Roman" w:hAnsi="Times New Roman" w:cs="Times New Roman"/>
           <w:lang w:val="en-US"/>
         </w:rPr>
-        <w:t>Redundancy in Methods answer (repeat answers) from reassigning “Other” answers</w:t>
-      </w:r>
-      <w:r>
-        <w:rPr>
-          <w:rFonts w:ascii="Times New Roman" w:hAnsi="Times New Roman" w:cs="Times New Roman"/>
-          <w:lang w:val="en-US"/>
-        </w:rPr>
-        <w:t xml:space="preserve"> to “Observational”. Applies to 3 papers.</w:t>
-      </w:r>
-    </w:p>
-    <w:p>
-      <w:pPr>
-        <w:pStyle w:val="Prrafodelista"/>
-        <w:numPr>
-          <w:ilvl w:val="1"/>
-          <w:numId w:val="7"/>
-        </w:numPr>
-        <w:rPr>
-          <w:rFonts w:ascii="Times New Roman" w:hAnsi="Times New Roman" w:cs="Times New Roman"/>
-          <w:lang w:val="en-US"/>
-        </w:rPr>
-      </w:pPr>
-      <w:r>
-        <w:rPr>
-          <w:rFonts w:ascii="Times New Roman" w:hAnsi="Times New Roman" w:cs="Times New Roman"/>
-          <w:lang w:val="en-US"/>
-        </w:rPr>
-        <w:t>Solution: CTW removed redundancies.</w:t>
+        <w:t>Figure on ESPs considered, with CTW mod first subset to those that considered a biotic driver</w:t>
+      </w:r>
+      <w:r>
+        <w:rPr>
+          <w:rFonts w:ascii="Times New Roman" w:hAnsi="Times New Roman" w:cs="Times New Roman"/>
+          <w:lang w:val="en-US"/>
+        </w:rPr>
+        <w:t xml:space="preserve"> and were not LULC-only [subject to GV final decision on how to subset data before making figure]</w:t>
       </w:r>
     </w:p>
     <w:p>
@@ -7114,7 +8185,7 @@
         <w:pStyle w:val="Prrafodelista"/>
         <w:numPr>
           <w:ilvl w:val="0"/>
-          <w:numId w:val="7"/>
+          <w:numId w:val="9"/>
         </w:numPr>
         <w:rPr>
           <w:rFonts w:ascii="Times New Roman" w:hAnsi="Times New Roman" w:cs="Times New Roman"/>
@@ -7126,27 +8197,35 @@
           <w:rFonts w:ascii="Times New Roman" w:hAnsi="Times New Roman" w:cs="Times New Roman"/>
           <w:lang w:val="en-US"/>
         </w:rPr>
-        <w:t>Some “other” drivers entered twice for same ES in same paper. Removed those redundancies.</w:t>
-      </w:r>
-    </w:p>
-    <w:p>
-      <w:pPr>
-        <w:pStyle w:val="Prrafodelista"/>
-        <w:numPr>
-          <w:ilvl w:val="0"/>
-          <w:numId w:val="7"/>
-        </w:numPr>
-        <w:rPr>
-          <w:rFonts w:ascii="Times New Roman" w:hAnsi="Times New Roman" w:cs="Times New Roman"/>
-          <w:lang w:val="en-US"/>
-        </w:rPr>
-      </w:pPr>
-      <w:r>
-        <w:rPr>
-          <w:rFonts w:ascii="Times New Roman" w:hAnsi="Times New Roman" w:cs="Times New Roman"/>
-          <w:lang w:val="en-US"/>
-        </w:rPr>
-        <w:t>Cleaned up driver bins</w:t>
+        <w:t>All other figures use all 273 studies (e.g.,</w:t>
+      </w:r>
+      <w:r>
+        <w:rPr>
+          <w:rFonts w:ascii="Times New Roman" w:hAnsi="Times New Roman" w:cs="Times New Roman"/>
+          <w:lang w:val="en-US"/>
+        </w:rPr>
+        <w:t xml:space="preserve"> General Patterns like</w:t>
+      </w:r>
+      <w:r>
+        <w:rPr>
+          <w:rFonts w:ascii="Times New Roman" w:hAnsi="Times New Roman" w:cs="Times New Roman"/>
+          <w:lang w:val="en-US"/>
+        </w:rPr>
+        <w:t xml:space="preserve"> methods</w:t>
+      </w:r>
+      <w:r>
+        <w:rPr>
+          <w:rFonts w:ascii="Times New Roman" w:hAnsi="Times New Roman" w:cs="Times New Roman"/>
+          <w:lang w:val="en-US"/>
+        </w:rPr>
+        <w:t xml:space="preserve">, system studies, </w:t>
+      </w:r>
+      <w:r>
+        <w:rPr>
+          <w:rFonts w:ascii="Times New Roman" w:hAnsi="Times New Roman" w:cs="Times New Roman"/>
+          <w:lang w:val="en-US"/>
+        </w:rPr>
+        <w:t>place,</w:t>
       </w:r>
       <w:r>
         <w:rPr>
@@ -7155,123 +8234,13 @@
         </w:rPr>
         <w:t xml:space="preserve"> </w:t>
       </w:r>
-      <w:r>
-        <w:rPr>
-          <w:rFonts w:ascii="Times New Roman" w:hAnsi="Times New Roman" w:cs="Times New Roman"/>
-          <w:lang w:val="en-US"/>
-        </w:rPr>
-        <w:t xml:space="preserve">for several papers </w:t>
-      </w:r>
-      <w:r>
-        <w:rPr>
-          <w:rFonts w:ascii="Times New Roman" w:hAnsi="Times New Roman" w:cs="Times New Roman"/>
-          <w:lang w:val="en-US"/>
-        </w:rPr>
-        <w:t>to make more consistent across related as-entered drivers, (e.g., all “canopy cover” answers are assigned as a biotic driver, any</w:t>
-      </w:r>
-      <w:r>
-        <w:rPr>
-          <w:rFonts w:ascii="Times New Roman" w:hAnsi="Times New Roman" w:cs="Times New Roman"/>
-          <w:lang w:val="en-US"/>
-        </w:rPr>
-        <w:t>thing</w:t>
-      </w:r>
-      <w:r>
-        <w:rPr>
-          <w:rFonts w:ascii="Times New Roman" w:hAnsi="Times New Roman" w:cs="Times New Roman"/>
-          <w:lang w:val="en-US"/>
-        </w:rPr>
-        <w:t xml:space="preserve"> land cover related are binned consistently, especially given GV and LD’s</w:t>
-      </w:r>
-      <w:r>
-        <w:rPr>
-          <w:rFonts w:ascii="Times New Roman" w:hAnsi="Times New Roman" w:cs="Times New Roman"/>
-          <w:lang w:val="en-US"/>
-        </w:rPr>
-        <w:t xml:space="preserve"> post-hoc</w:t>
-      </w:r>
-      <w:r>
-        <w:rPr>
-          <w:rFonts w:ascii="Times New Roman" w:hAnsi="Times New Roman" w:cs="Times New Roman"/>
-          <w:lang w:val="en-US"/>
-        </w:rPr>
-        <w:t xml:space="preserve"> treatment of LULC driver type)</w:t>
-      </w:r>
-    </w:p>
-    <w:p>
-      <w:pPr>
-        <w:pStyle w:val="Prrafodelista"/>
-        <w:numPr>
-          <w:ilvl w:val="0"/>
-          <w:numId w:val="7"/>
-        </w:numPr>
-        <w:rPr>
-          <w:rFonts w:ascii="Times New Roman" w:hAnsi="Times New Roman" w:cs="Times New Roman"/>
-          <w:lang w:val="en-US"/>
-        </w:rPr>
-      </w:pPr>
-      <w:r>
-        <w:rPr>
-          <w:rFonts w:ascii="Times New Roman" w:hAnsi="Times New Roman" w:cs="Times New Roman"/>
-          <w:lang w:val="en-US"/>
-        </w:rPr>
-        <w:t>Effect direction answer driver type (Human, Env or Biotic) should be consistent with driver entered for a given ES (not all effect directions got reassigned to a coarse driver type when the driver variable was reassigned). Most were, but some missed. This error type is minor anyway because we ended up not using effect direction since data not reliable/question not designed well to capture answers.</w:t>
-      </w:r>
-    </w:p>
-    <w:p>
-      <w:pPr>
-        <w:pStyle w:val="Prrafodelista"/>
-        <w:numPr>
-          <w:ilvl w:val="0"/>
-          <w:numId w:val="7"/>
-        </w:numPr>
-        <w:rPr>
-          <w:rFonts w:ascii="Times New Roman" w:hAnsi="Times New Roman" w:cs="Times New Roman"/>
-          <w:lang w:val="en-US"/>
-        </w:rPr>
-      </w:pPr>
-      <w:r>
-        <w:rPr>
-          <w:rFonts w:ascii="Times New Roman" w:hAnsi="Times New Roman" w:cs="Times New Roman"/>
-          <w:lang w:val="en-US"/>
-        </w:rPr>
-        <w:t>Renumber</w:t>
-      </w:r>
-      <w:r>
-        <w:rPr>
-          <w:rFonts w:ascii="Times New Roman" w:hAnsi="Times New Roman" w:cs="Times New Roman"/>
-          <w:lang w:val="en-US"/>
-        </w:rPr>
-        <w:t>ed</w:t>
-      </w:r>
-      <w:r>
-        <w:rPr>
-          <w:rFonts w:ascii="Times New Roman" w:hAnsi="Times New Roman" w:cs="Times New Roman"/>
-          <w:lang w:val="en-US"/>
-        </w:rPr>
-        <w:t xml:space="preserve"> drivers entered per paper-ES, re-r</w:t>
-      </w:r>
-      <w:r>
-        <w:rPr>
-          <w:rFonts w:ascii="Times New Roman" w:hAnsi="Times New Roman" w:cs="Times New Roman"/>
-          <w:lang w:val="en-US"/>
-        </w:rPr>
-        <w:t>a</w:t>
-      </w:r>
-      <w:r>
-        <w:rPr>
-          <w:rFonts w:ascii="Times New Roman" w:hAnsi="Times New Roman" w:cs="Times New Roman"/>
-          <w:lang w:val="en-US"/>
-        </w:rPr>
-        <w:t xml:space="preserve">n </w:t>
-      </w:r>
       <w:proofErr w:type="spellStart"/>
       <w:r>
         <w:rPr>
           <w:rFonts w:ascii="Times New Roman" w:hAnsi="Times New Roman" w:cs="Times New Roman"/>
           <w:lang w:val="en-US"/>
         </w:rPr>
-        <w:t>Kremen</w:t>
+        <w:t>ESes</w:t>
       </w:r>
       <w:proofErr w:type="spellEnd"/>
       <w:r>
@@ -7279,87 +8248,139 @@
           <w:rFonts w:ascii="Times New Roman" w:hAnsi="Times New Roman" w:cs="Times New Roman"/>
           <w:lang w:val="en-US"/>
         </w:rPr>
-        <w:t xml:space="preserve"> Topics</w:t>
-      </w:r>
-      <w:r>
-        <w:rPr>
-          <w:rFonts w:ascii="Times New Roman" w:hAnsi="Times New Roman" w:cs="Times New Roman"/>
-          <w:lang w:val="en-US"/>
-        </w:rPr>
-        <w:t xml:space="preserve"> (Q13)</w:t>
-      </w:r>
-      <w:r>
-        <w:rPr>
-          <w:rFonts w:ascii="Times New Roman" w:hAnsi="Times New Roman" w:cs="Times New Roman"/>
-          <w:lang w:val="en-US"/>
-        </w:rPr>
-        <w:t xml:space="preserve"> logic check </w:t>
-      </w:r>
-      <w:r>
-        <w:rPr>
-          <w:rFonts w:ascii="Times New Roman" w:hAnsi="Times New Roman" w:cs="Times New Roman"/>
-          <w:lang w:val="en-US"/>
-        </w:rPr>
-        <w:t xml:space="preserve">and </w:t>
-      </w:r>
-      <w:proofErr w:type="spellStart"/>
-      <w:r>
-        <w:rPr>
-          <w:rFonts w:ascii="Times New Roman" w:hAnsi="Times New Roman" w:cs="Times New Roman"/>
-          <w:lang w:val="en-US"/>
-        </w:rPr>
-        <w:t>ESP_type</w:t>
-      </w:r>
-      <w:proofErr w:type="spellEnd"/>
-      <w:r>
-        <w:rPr>
-          <w:rFonts w:ascii="Times New Roman" w:hAnsi="Times New Roman" w:cs="Times New Roman"/>
-          <w:lang w:val="en-US"/>
-        </w:rPr>
-        <w:t xml:space="preserve"> (Q14) </w:t>
-      </w:r>
-      <w:r>
-        <w:rPr>
-          <w:rFonts w:ascii="Times New Roman" w:hAnsi="Times New Roman" w:cs="Times New Roman"/>
-          <w:lang w:val="en-US"/>
-        </w:rPr>
-        <w:t>based on updated/corrected drivers.</w:t>
-      </w:r>
-    </w:p>
-    <w:p>
-      <w:pPr>
-        <w:pStyle w:val="Prrafodelista"/>
-        <w:numPr>
-          <w:ilvl w:val="0"/>
-          <w:numId w:val="7"/>
-        </w:numPr>
-        <w:rPr>
-          <w:rFonts w:ascii="Times New Roman" w:hAnsi="Times New Roman" w:cs="Times New Roman"/>
-          <w:lang w:val="en-US"/>
-        </w:rPr>
-      </w:pPr>
-      <w:r>
-        <w:rPr>
-          <w:rFonts w:ascii="Times New Roman" w:hAnsi="Times New Roman" w:cs="Times New Roman"/>
-          <w:lang w:val="en-US"/>
-        </w:rPr>
-        <w:lastRenderedPageBreak/>
-        <w:t>Add</w:t>
-      </w:r>
-      <w:r>
-        <w:rPr>
-          <w:rFonts w:ascii="Times New Roman" w:hAnsi="Times New Roman" w:cs="Times New Roman"/>
-          <w:lang w:val="en-US"/>
-        </w:rPr>
-        <w:t>ed</w:t>
-      </w:r>
-      <w:r>
-        <w:rPr>
-          <w:rFonts w:ascii="Times New Roman" w:hAnsi="Times New Roman" w:cs="Times New Roman"/>
-          <w:lang w:val="en-US"/>
-        </w:rPr>
-        <w:t xml:space="preserve"> QA note to all answers updated by CTW.</w:t>
-      </w:r>
+        <w:t xml:space="preserve"> considered</w:t>
+      </w:r>
+      <w:r>
+        <w:rPr>
+          <w:rFonts w:ascii="Times New Roman" w:hAnsi="Times New Roman" w:cs="Times New Roman"/>
+          <w:lang w:val="en-US"/>
+        </w:rPr>
+        <w:t>, # of years studied, spatial extent, connectivity</w:t>
+      </w:r>
+      <w:r>
+        <w:rPr>
+          <w:rFonts w:ascii="Times New Roman" w:hAnsi="Times New Roman" w:cs="Times New Roman"/>
+          <w:lang w:val="en-US"/>
+        </w:rPr>
+        <w:t>)</w:t>
+      </w:r>
+    </w:p>
+    <w:p>
+      <w:pPr>
+        <w:rPr>
+          <w:lang w:val="en-US"/>
+        </w:rPr>
+      </w:pPr>
+    </w:p>
+    <w:p>
+      <w:pPr>
+        <w:rPr>
+          <w:lang w:val="en-US"/>
+        </w:rPr>
+      </w:pPr>
+    </w:p>
+    <w:p>
+      <w:pPr>
+        <w:rPr>
+          <w:lang w:val="en-US"/>
+        </w:rPr>
+      </w:pPr>
+      <w:r>
+        <w:rPr>
+          <w:lang w:val="en-US"/>
+        </w:rPr>
+        <w:t>2.</w:t>
+      </w:r>
+      <w:r>
+        <w:rPr>
+          <w:lang w:val="en-US"/>
+        </w:rPr>
+        <w:t>e</w:t>
+      </w:r>
+      <w:r>
+        <w:rPr>
+          <w:lang w:val="en-US"/>
+        </w:rPr>
+        <w:t xml:space="preserve">. </w:t>
+      </w:r>
+      <w:commentRangeStart w:id="0"/>
+      <w:r>
+        <w:rPr>
+          <w:lang w:val="en-US"/>
+        </w:rPr>
+        <w:t>Round 2 summary</w:t>
+      </w:r>
+      <w:commentRangeEnd w:id="0"/>
+      <w:r>
+        <w:rPr>
+          <w:rStyle w:val="Refdecomentario"/>
+        </w:rPr>
+        <w:commentReference w:id="0"/>
+      </w:r>
+    </w:p>
+    <w:p>
+      <w:pPr>
+        <w:rPr>
+          <w:lang w:val="en-US"/>
+        </w:rPr>
+      </w:pPr>
+      <w:r>
+        <w:rPr>
+          <w:lang w:val="en-US"/>
+        </w:rPr>
+        <w:t>Of the 392 papers reviewed in Round 2, 119 (30.4%) were excluded. Reason for exclusion, from most to least frequent were:</w:t>
+      </w:r>
+      <w:r>
+        <w:rPr>
+          <w:lang w:val="en-US"/>
+        </w:rPr>
+        <w:t xml:space="preserve"> 1) stopped at biodiversity/abundance (49, 41.2%), 2) review/framework/synthesis/meta-analyses only (34, 28.6%), 3) social dimensions/valuation study only (31 papers, 26.1%), and 4) did not measure ecosystem function or service (should have been excluded in round 1) (5 papers, &lt;1%).</w:t>
+      </w:r>
+      <w:r>
+        <w:rPr>
+          <w:lang w:val="en-US"/>
+        </w:rPr>
+        <w:t xml:space="preserve"> </w:t>
+      </w:r>
+    </w:p>
+    <w:p>
+      <w:pPr>
+        <w:rPr>
+          <w:lang w:val="en-US"/>
+        </w:rPr>
+      </w:pPr>
+    </w:p>
+    <w:p>
+      <w:pPr>
+        <w:rPr>
+          <w:lang w:val="en-US"/>
+        </w:rPr>
+      </w:pPr>
+      <w:r>
+        <w:rPr>
+          <w:lang w:val="en-US"/>
+        </w:rPr>
+        <w:t>Of the 273 studies retained, 34 were evaluated by two reviewers independently and the other papers were evaluated the assigned primary reviewer only. While our intent was for all papers to be double-reviewed, time involved in evaluating one paper necessitated single reviews and we use the 34 double reviewed papers to qualify consistency of our data. Generally, reviewers evaluated the same paper similarly for most questions. Questions that had the most frequent, albeit slight, discrepancies between reviewers concerned ecosystem studied, methods used, temporal component, which of the 4 areas Kremen (2005) outlined were addressed by the study</w:t>
+      </w:r>
+      <w:r>
+        <w:rPr>
+          <w:lang w:val="en-US"/>
+        </w:rPr>
+        <w:t>, and type of Ecosystem Service Provider studied. These are multiple selection questions, and typically reviewers would overlap in one or two options selected and differ by one. Reviewers re-assessed questions with incongruent answers to determine on a final answer.</w:t>
+      </w:r>
+      <w:r>
+        <w:rPr>
+          <w:lang w:val="en-US"/>
+        </w:rPr>
+        <w:t xml:space="preserve"> More specifics on consistency between reviewers below.</w:t>
+      </w:r>
+    </w:p>
+    <w:p>
+      <w:pPr>
+        <w:rPr>
+          <w:lang w:val="en-US"/>
+        </w:rPr>
+      </w:pPr>
     </w:p>
     <w:p>
       <w:pPr>
@@ -7369,30 +8390,57 @@
           <w:lang w:val="en-US"/>
         </w:rPr>
       </w:pPr>
-    </w:p>
-    <w:p>
-      <w:pPr>
+      <w:r>
         <w:rPr>
           <w:b/>
           <w:bCs/>
           <w:lang w:val="en-US"/>
         </w:rPr>
-      </w:pPr>
-      <w:r>
+        <w:t>3. Exclusion dataset</w:t>
+      </w:r>
+    </w:p>
+    <w:p>
+      <w:pPr>
+        <w:rPr>
+          <w:lang w:val="en-US"/>
+        </w:rPr>
+      </w:pPr>
+      <w:r>
+        <w:rPr>
+          <w:lang w:val="en-US"/>
+        </w:rPr>
+        <w:t xml:space="preserve">A cleaned dataset of the full answers for all round 1 abstracts, and cleaned dataset of all answers to all three exclusion questions for round 2 exclusion papers are saved on the Github repository </w:t>
+      </w:r>
+      <w:r>
+        <w:rPr>
+          <w:lang w:val="en-US"/>
+        </w:rPr>
+        <w:lastRenderedPageBreak/>
+        <w:t>in their respective round folders. Additionally, CTW compiled all excluded studies from round 1 and round 2 with a single (primary) reason for exclusion. The round 2 Qualtrics survey was designed to end as soon as a reviewer selected “Yes” to an exclusion question (multiple reasons for exclusion were not allowed), but in the Round 1 Google form, reviewers were allowed to check “Yes” to multiple questions. Not every reviewer continued answering questions once they checked “Yes”, however, so the method for compiling the complete excluded papers dataset was to use the first question with a “Yes” answer, by question order in the Round 1 survey, for the primary reason. In other words, each paper reviewed and excluded in round 1 or 2 only has 1 reason for exclusion in the master exclusion dataset. This master dataset is what is used to report summary statistics on excluded studies in the manuscript.</w:t>
+      </w:r>
+    </w:p>
+    <w:p>
+      <w:pPr>
+        <w:rPr>
+          <w:lang w:val="en-US"/>
+        </w:rPr>
+      </w:pPr>
+    </w:p>
+    <w:p>
+      <w:pPr>
         <w:rPr>
           <w:b/>
           <w:bCs/>
           <w:lang w:val="en-US"/>
         </w:rPr>
-        <w:t>2.</w:t>
-      </w:r>
+      </w:pPr>
       <w:r>
         <w:rPr>
           <w:b/>
           <w:bCs/>
           <w:lang w:val="en-US"/>
         </w:rPr>
-        <w:t>e</w:t>
+        <w:t>4</w:t>
       </w:r>
       <w:r>
         <w:rPr>
@@ -7402,179 +8450,37 @@
         </w:rPr>
         <w:t xml:space="preserve">. </w:t>
       </w:r>
-      <w:commentRangeStart w:id="0"/>
       <w:r>
         <w:rPr>
           <w:b/>
           <w:bCs/>
           <w:lang w:val="en-US"/>
         </w:rPr>
-        <w:t>Round 2 summary</w:t>
-      </w:r>
-      <w:commentRangeEnd w:id="0"/>
-      <w:r>
-        <w:rPr>
-          <w:rStyle w:val="Refdecomentario"/>
-        </w:rPr>
-        <w:commentReference w:id="0"/>
-      </w:r>
-    </w:p>
-    <w:p>
-      <w:pPr>
-        <w:rPr>
-          <w:lang w:val="en-US"/>
-        </w:rPr>
-      </w:pPr>
-      <w:r>
-        <w:rPr>
-          <w:lang w:val="en-US"/>
-        </w:rPr>
-        <w:t>Of the 392 papers reviewed in Round 2, 119 (30.4%) were excluded. Reason for exclusion, from most to least frequent were:</w:t>
-      </w:r>
-      <w:r>
-        <w:rPr>
-          <w:lang w:val="en-US"/>
-        </w:rPr>
-        <w:t xml:space="preserve"> 1) stopped at biodiversity/abundance (49, 41.2%), 2) review/framework/synthesis/meta-analyses only (34, 28.6%), 3) social dimensions/valuation study only (31 papers, 26.1%), and 4) did not measure ecosystem function or service (should have been excluded in round 1) (5 papers, &lt;1%).</w:t>
-      </w:r>
-      <w:r>
-        <w:rPr>
-          <w:lang w:val="en-US"/>
-        </w:rPr>
-        <w:t xml:space="preserve"> </w:t>
-      </w:r>
-    </w:p>
-    <w:p>
-      <w:pPr>
-        <w:rPr>
-          <w:lang w:val="en-US"/>
-        </w:rPr>
-      </w:pPr>
-    </w:p>
-    <w:p>
-      <w:pPr>
-        <w:rPr>
-          <w:lang w:val="en-US"/>
-        </w:rPr>
-      </w:pPr>
-      <w:r>
-        <w:rPr>
-          <w:lang w:val="en-US"/>
-        </w:rPr>
-        <w:t>Of the 273 studies retained, 34 were evaluated by two reviewers independently and the other papers were evaluated the assigned primary reviewer only. While our intent was for all papers to be double-reviewed, time involved in evaluating one paper necessitated single reviews and we use the 34 double reviewed papers to qualify consistency of our data. Generally, reviewers evaluated the same paper similarly for most questions. Questions that had the most frequent, albeit slight, discrepancies between reviewers concerned ecosystem studied, methods used, temporal component, which of the 4 areas Kremen (2005) outlined were addressed by the study</w:t>
-      </w:r>
-      <w:r>
-        <w:rPr>
-          <w:lang w:val="en-US"/>
-        </w:rPr>
-        <w:t>, and type of Ecosystem Service Provider studied. These are multiple selection questions, and typically reviewers would overlap in one or two options selected and differ by one. Reviewers re-assessed questions with incongruent answers to determine on a final answer.</w:t>
-      </w:r>
-      <w:r>
-        <w:rPr>
-          <w:lang w:val="en-US"/>
-        </w:rPr>
-        <w:t xml:space="preserve"> More specifics on consistency between reviewers below.</w:t>
-      </w:r>
-    </w:p>
-    <w:p>
-      <w:pPr>
-        <w:rPr>
-          <w:lang w:val="en-US"/>
-        </w:rPr>
-      </w:pPr>
-    </w:p>
-    <w:p>
-      <w:pPr>
+        <w:t>Overall s</w:t>
+      </w:r>
+      <w:r>
         <w:rPr>
           <w:b/>
           <w:bCs/>
           <w:lang w:val="en-US"/>
         </w:rPr>
-      </w:pPr>
-      <w:r>
+        <w:t>ummary</w:t>
+      </w:r>
+    </w:p>
+    <w:p>
+      <w:pPr>
         <w:rPr>
           <w:b/>
           <w:bCs/>
           <w:lang w:val="en-US"/>
         </w:rPr>
-        <w:t>3. Exclusion dataset</w:t>
-      </w:r>
-    </w:p>
-    <w:p>
-      <w:pPr>
-        <w:rPr>
-          <w:lang w:val="en-US"/>
-        </w:rPr>
-      </w:pPr>
-      <w:r>
-        <w:rPr>
-          <w:lang w:val="en-US"/>
-        </w:rPr>
-        <w:t>A cleaned dataset of the full answers for all round 1 abstracts, and cleaned dataset of all answers to all three exclusion questions for round 2 exclusion papers are saved on the Github repository in their respective round folders. Additionally, CTW compiled all excluded studies from round 1 and round 2 with a single (primary) reason for exclusion. The round 2 Qualtrics survey was designed to end as soon as a reviewer selected “Yes” to an exclusion question (multiple reasons for exclusion were not allowed), but in the Round 1 Google form, reviewers were allowed to check “Yes” to multiple questions. Not every reviewer continued answering questions once they checked “Yes”, however, so the method for compiling the complete excluded papers dataset was to use the first question with a “Yes” answer, by question order in the Round 1 survey, for the primary reason. In other words, each paper reviewed and excluded in round 1 or 2 only has 1 reason for exclusion in the master exclusion dataset. This master dataset is what is used to report summary statistics on excluded studies in the manuscript.</w:t>
-      </w:r>
-    </w:p>
-    <w:p>
-      <w:pPr>
-        <w:rPr>
-          <w:lang w:val="en-US"/>
-        </w:rPr>
-      </w:pPr>
-    </w:p>
-    <w:p>
-      <w:pPr>
+      </w:pPr>
+      <w:r>
         <w:rPr>
           <w:b/>
           <w:bCs/>
           <w:lang w:val="en-US"/>
         </w:rPr>
-      </w:pPr>
-      <w:r>
-        <w:rPr>
-          <w:b/>
-          <w:bCs/>
-          <w:lang w:val="en-US"/>
-        </w:rPr>
-        <w:t>4</w:t>
-      </w:r>
-      <w:r>
-        <w:rPr>
-          <w:b/>
-          <w:bCs/>
-          <w:lang w:val="en-US"/>
-        </w:rPr>
-        <w:t xml:space="preserve">. </w:t>
-      </w:r>
-      <w:r>
-        <w:rPr>
-          <w:b/>
-          <w:bCs/>
-          <w:lang w:val="en-US"/>
-        </w:rPr>
-        <w:t>Overall s</w:t>
-      </w:r>
-      <w:r>
-        <w:rPr>
-          <w:b/>
-          <w:bCs/>
-          <w:lang w:val="en-US"/>
-        </w:rPr>
-        <w:t>ummary</w:t>
-      </w:r>
-    </w:p>
-    <w:p>
-      <w:pPr>
-        <w:rPr>
-          <w:b/>
-          <w:bCs/>
-          <w:lang w:val="en-US"/>
-        </w:rPr>
-      </w:pPr>
-      <w:r>
-        <w:rPr>
-          <w:b/>
-          <w:bCs/>
-          <w:lang w:val="en-US"/>
-        </w:rPr>
         <w:t>4.a. Reasons for exclusion</w:t>
       </w:r>
     </w:p>
@@ -7711,7 +8617,6 @@
         <w:rPr>
           <w:lang w:val="en-US"/>
         </w:rPr>
-        <w:lastRenderedPageBreak/>
         <w:t>(RStudio console screenshots)</w:t>
       </w:r>
     </w:p>
@@ -8249,167 +9154,161 @@
         <w:rPr>
           <w:lang w:val="en-US"/>
         </w:rPr>
-        <w:t xml:space="preserve"> et al. 2017 system of evaluation </w:t>
-      </w:r>
-      <w:r>
-        <w:rPr>
+        <w:t xml:space="preserve"> et al. 2017 system of evaluation for agreement, that averages to 0.78 agreement score (where 1 = complete agreement, 0 = no agreement).</w:t>
+      </w:r>
+    </w:p>
+    <w:p>
+      <w:pPr>
+        <w:rPr>
+          <w:lang w:val="en-US"/>
+        </w:rPr>
+      </w:pPr>
+    </w:p>
+    <w:p>
+      <w:pPr>
+        <w:rPr>
+          <w:lang w:val="en-US"/>
+        </w:rPr>
+      </w:pPr>
+      <w:r>
+        <w:rPr>
+          <w:lang w:val="en-US"/>
+        </w:rPr>
+        <w:t>For kept papers, consistency is summarized by multiple choice non-Q12 questions and by Q12 (ES’s, responses and variables paper addresses).</w:t>
+      </w:r>
+      <w:r>
+        <w:rPr>
+          <w:lang w:val="en-US"/>
+        </w:rPr>
+        <w:t xml:space="preserve"> The overall agreement score for kept papers where both reviewers agreed paper should be kept is 0.757. Tables 3 and 4 show the breakdown by question.</w:t>
+      </w:r>
+    </w:p>
+    <w:p>
+      <w:pPr>
+        <w:rPr>
+          <w:lang w:val="en-US"/>
+        </w:rPr>
+      </w:pPr>
+    </w:p>
+    <w:p>
+      <w:pPr>
+        <w:rPr>
+          <w:lang w:val="en-US"/>
+        </w:rPr>
+      </w:pPr>
+      <w:r>
+        <w:rPr>
+          <w:lang w:val="en-US"/>
+        </w:rPr>
+        <w:t>Table 3. Round 2 percent agreement between reviewers for double-reviewed papers by question</w:t>
+      </w:r>
+      <w:r>
+        <w:rPr>
+          <w:lang w:val="en-US"/>
+        </w:rPr>
+        <w:t xml:space="preserve"> for papers where both reviewers agreed paper should be kept (n=31)</w:t>
+      </w:r>
+      <w:r>
+        <w:rPr>
+          <w:lang w:val="en-US"/>
+        </w:rPr>
+        <w:t xml:space="preserve">. “ES agreement” assesses agreement in Ecosystem Services selected (did reviewers fill out response and driver variables for same ES?), “driver category” assesses whether reviewers agreed on coarse driver categories in study (selected any driver or entered any other driver in same category), and the last three questions (“drivers …”) assesses whether reviewers selected same standardized driver answer and entered </w:t>
+      </w:r>
+      <w:proofErr w:type="spellStart"/>
+      <w:r>
+        <w:rPr>
+          <w:lang w:val="en-US"/>
+        </w:rPr>
+        <w:t>an other</w:t>
+      </w:r>
+      <w:proofErr w:type="spellEnd"/>
+      <w:r>
+        <w:rPr>
+          <w:lang w:val="en-US"/>
+        </w:rPr>
+        <w:t xml:space="preserve"> driver </w:t>
+      </w:r>
+      <w:r>
+        <w:rPr>
+          <w:lang w:val="en-US"/>
+        </w:rPr>
+        <w:t>(ignoring verbatim other driver answer entered, just assessing whether both reviewers agreed a driver fell in that group but standardized answers available were not appropriate). For questions “</w:t>
+      </w:r>
+      <w:proofErr w:type="spellStart"/>
+      <w:r>
+        <w:rPr>
+          <w:lang w:val="en-US"/>
+        </w:rPr>
+        <w:t>YrsData</w:t>
+      </w:r>
+      <w:proofErr w:type="spellEnd"/>
+      <w:r>
+        <w:rPr>
+          <w:lang w:val="en-US"/>
+        </w:rPr>
+        <w:t>” and “</w:t>
+      </w:r>
+      <w:proofErr w:type="spellStart"/>
+      <w:r>
+        <w:rPr>
+          <w:lang w:val="en-US"/>
+        </w:rPr>
+        <w:t>ConnectDist</w:t>
+      </w:r>
+      <w:proofErr w:type="spellEnd"/>
+      <w:r>
+        <w:rPr>
+          <w:lang w:val="en-US"/>
+        </w:rPr>
+        <w:t>”, only considered congruence in responses when reviewers both indicated “Yes” to “</w:t>
+      </w:r>
+      <w:proofErr w:type="spellStart"/>
+      <w:r>
+        <w:rPr>
+          <w:lang w:val="en-US"/>
+        </w:rPr>
+        <w:t>TimeTrends</w:t>
+      </w:r>
+      <w:proofErr w:type="spellEnd"/>
+      <w:r>
+        <w:rPr>
+          <w:lang w:val="en-US"/>
+        </w:rPr>
+        <w:t>” and “Connect” respectively since those triggered subsequent questions (i.e. not double-counting inconsistent answers when disagreed on the parent question).</w:t>
+      </w:r>
+    </w:p>
+    <w:p>
+      <w:pPr>
+        <w:rPr>
+          <w:lang w:val="en-US"/>
+        </w:rPr>
+      </w:pPr>
+      <w:r>
+        <w:rPr>
+          <w:lang w:val="en-US"/>
+        </w:rPr>
+        <w:t xml:space="preserve"> </w:t>
+      </w:r>
+    </w:p>
+    <w:p>
+      <w:pPr>
+        <w:rPr>
+          <w:lang w:val="en-US"/>
+        </w:rPr>
+      </w:pPr>
+    </w:p>
+    <w:p>
+      <w:pPr>
+        <w:rPr>
+          <w:lang w:val="en-US"/>
+        </w:rPr>
+      </w:pPr>
+      <w:r>
+        <w:rPr>
+          <w:noProof/>
           <w:lang w:val="en-US"/>
         </w:rPr>
         <w:lastRenderedPageBreak/>
-        <w:t>for agreement, that averages to 0.78 agreement score (where 1 = complete agreement, 0 = no agreement).</w:t>
-      </w:r>
-    </w:p>
-    <w:p>
-      <w:pPr>
-        <w:rPr>
-          <w:lang w:val="en-US"/>
-        </w:rPr>
-      </w:pPr>
-    </w:p>
-    <w:p>
-      <w:pPr>
-        <w:rPr>
-          <w:lang w:val="en-US"/>
-        </w:rPr>
-      </w:pPr>
-      <w:r>
-        <w:rPr>
-          <w:lang w:val="en-US"/>
-        </w:rPr>
-        <w:t>For kept papers, consistency is summarized by multiple choice non-Q12 questions and by Q12 (ES’s, responses and variables paper addresses).</w:t>
-      </w:r>
-      <w:r>
-        <w:rPr>
-          <w:lang w:val="en-US"/>
-        </w:rPr>
-        <w:t xml:space="preserve"> The overall agreement score for kept papers where both reviewers agreed paper should be kept is 0.757. Tables 3 and 4 show the breakdown by question.</w:t>
-      </w:r>
-    </w:p>
-    <w:p>
-      <w:pPr>
-        <w:rPr>
-          <w:lang w:val="en-US"/>
-        </w:rPr>
-      </w:pPr>
-    </w:p>
-    <w:p>
-      <w:pPr>
-        <w:rPr>
-          <w:lang w:val="en-US"/>
-        </w:rPr>
-      </w:pPr>
-      <w:r>
-        <w:rPr>
-          <w:lang w:val="en-US"/>
-        </w:rPr>
-        <w:t>Table 3. Round 2 percent agreement between reviewers for double-reviewed papers by question</w:t>
-      </w:r>
-      <w:r>
-        <w:rPr>
-          <w:lang w:val="en-US"/>
-        </w:rPr>
-        <w:t xml:space="preserve"> for papers where both reviewers agreed paper should be kept (n=31)</w:t>
-      </w:r>
-      <w:r>
-        <w:rPr>
-          <w:lang w:val="en-US"/>
-        </w:rPr>
-        <w:t xml:space="preserve">. “ES agreement” assesses agreement in Ecosystem Services selected (did reviewers fill out response and driver variables for same ES?), “driver category” assesses whether reviewers agreed on coarse driver categories in study (selected any driver or entered any other driver in same category), and the last three questions (“drivers …”) assesses whether reviewers selected same standardized driver answer and entered </w:t>
-      </w:r>
-      <w:proofErr w:type="spellStart"/>
-      <w:r>
-        <w:rPr>
-          <w:lang w:val="en-US"/>
-        </w:rPr>
-        <w:t>an other</w:t>
-      </w:r>
-      <w:proofErr w:type="spellEnd"/>
-      <w:r>
-        <w:rPr>
-          <w:lang w:val="en-US"/>
-        </w:rPr>
-        <w:t xml:space="preserve"> driver </w:t>
-      </w:r>
-      <w:r>
-        <w:rPr>
-          <w:lang w:val="en-US"/>
-        </w:rPr>
-        <w:t>(ignoring verbatim other driver answer entered, just assessing whether both reviewers agreed a driver fell in that group but standardized answers available were not appropriate). For questions “</w:t>
-      </w:r>
-      <w:proofErr w:type="spellStart"/>
-      <w:r>
-        <w:rPr>
-          <w:lang w:val="en-US"/>
-        </w:rPr>
-        <w:t>YrsData</w:t>
-      </w:r>
-      <w:proofErr w:type="spellEnd"/>
-      <w:r>
-        <w:rPr>
-          <w:lang w:val="en-US"/>
-        </w:rPr>
-        <w:t>” and “</w:t>
-      </w:r>
-      <w:proofErr w:type="spellStart"/>
-      <w:r>
-        <w:rPr>
-          <w:lang w:val="en-US"/>
-        </w:rPr>
-        <w:t>ConnectDist</w:t>
-      </w:r>
-      <w:proofErr w:type="spellEnd"/>
-      <w:r>
-        <w:rPr>
-          <w:lang w:val="en-US"/>
-        </w:rPr>
-        <w:t>”, only considered congruence in responses when reviewers both indicated “Yes” to “</w:t>
-      </w:r>
-      <w:proofErr w:type="spellStart"/>
-      <w:r>
-        <w:rPr>
-          <w:lang w:val="en-US"/>
-        </w:rPr>
-        <w:t>TimeTrends</w:t>
-      </w:r>
-      <w:proofErr w:type="spellEnd"/>
-      <w:r>
-        <w:rPr>
-          <w:lang w:val="en-US"/>
-        </w:rPr>
-        <w:t>” and “Connect” respectively since those triggered subsequent questions (i.e. not double-counting inconsistent answers when disagreed on the parent question).</w:t>
-      </w:r>
-    </w:p>
-    <w:p>
-      <w:pPr>
-        <w:rPr>
-          <w:lang w:val="en-US"/>
-        </w:rPr>
-      </w:pPr>
-      <w:r>
-        <w:rPr>
-          <w:lang w:val="en-US"/>
-        </w:rPr>
-        <w:t xml:space="preserve"> </w:t>
-      </w:r>
-    </w:p>
-    <w:p>
-      <w:pPr>
-        <w:rPr>
-          <w:lang w:val="en-US"/>
-        </w:rPr>
-      </w:pPr>
-    </w:p>
-    <w:p>
-      <w:pPr>
-        <w:rPr>
-          <w:lang w:val="en-US"/>
-        </w:rPr>
-      </w:pPr>
-      <w:r>
-        <w:rPr>
-          <w:noProof/>
-          <w:lang w:val="en-US"/>
-        </w:rPr>
         <w:drawing>
           <wp:inline distT="0" distB="0" distL="0" distR="0" wp14:anchorId="7BC24D6E" wp14:editId="65D526CC">
             <wp:extent cx="3924300" cy="4089400"/>
@@ -8470,70 +9369,70 @@
         <w:rPr>
           <w:lang w:val="en-US"/>
         </w:rPr>
+        <w:t>Table 4. A</w:t>
+      </w:r>
+      <w:r>
+        <w:rPr>
+          <w:lang w:val="en-US"/>
+        </w:rPr>
+        <w:t>greement score by question (0 = no agreement, 1 = complete agreement)</w:t>
+      </w:r>
+      <w:r>
+        <w:rPr>
+          <w:lang w:val="en-US"/>
+        </w:rPr>
+        <w:t>, based on procedure used for Table 3</w:t>
+      </w:r>
+      <w:r>
+        <w:rPr>
+          <w:lang w:val="en-US"/>
+        </w:rPr>
+        <w:t xml:space="preserve">. Average agreement score for kept papers </w:t>
+      </w:r>
+      <w:r>
+        <w:rPr>
+          <w:lang w:val="en-US"/>
+        </w:rPr>
+        <w:t xml:space="preserve">(where both reviewers agreed paper should be kept) across all questions </w:t>
+      </w:r>
+      <w:r>
+        <w:rPr>
+          <w:lang w:val="en-US"/>
+        </w:rPr>
+        <w:t>is</w:t>
+      </w:r>
+      <w:r>
+        <w:rPr>
+          <w:lang w:val="en-US"/>
+        </w:rPr>
+        <w:t xml:space="preserve"> 0.757</w:t>
+      </w:r>
+      <w:r>
+        <w:rPr>
+          <w:lang w:val="en-US"/>
+        </w:rPr>
+        <w:t>.</w:t>
+      </w:r>
+    </w:p>
+    <w:p>
+      <w:pPr>
+        <w:rPr>
+          <w:lang w:val="en-US"/>
+        </w:rPr>
+      </w:pPr>
+    </w:p>
+    <w:p>
+      <w:pPr>
+        <w:rPr>
+          <w:lang w:val="en-US"/>
+        </w:rPr>
+      </w:pPr>
+      <w:r>
+        <w:rPr>
+          <w:noProof/>
+          <w:lang w:val="en-US"/>
+        </w:rPr>
         <w:lastRenderedPageBreak/>
-        <w:t>Table 4. A</w:t>
-      </w:r>
-      <w:r>
-        <w:rPr>
-          <w:lang w:val="en-US"/>
-        </w:rPr>
-        <w:t>greement score by question (0 = no agreement, 1 = complete agreement)</w:t>
-      </w:r>
-      <w:r>
-        <w:rPr>
-          <w:lang w:val="en-US"/>
-        </w:rPr>
-        <w:t>, based on procedure used for Table 3</w:t>
-      </w:r>
-      <w:r>
-        <w:rPr>
-          <w:lang w:val="en-US"/>
-        </w:rPr>
-        <w:t xml:space="preserve">. Average agreement score for kept papers </w:t>
-      </w:r>
-      <w:r>
-        <w:rPr>
-          <w:lang w:val="en-US"/>
-        </w:rPr>
-        <w:t xml:space="preserve">(where both reviewers agreed paper should be kept) across all questions </w:t>
-      </w:r>
-      <w:r>
-        <w:rPr>
-          <w:lang w:val="en-US"/>
-        </w:rPr>
-        <w:t>is</w:t>
-      </w:r>
-      <w:r>
-        <w:rPr>
-          <w:lang w:val="en-US"/>
-        </w:rPr>
-        <w:t xml:space="preserve"> 0.757</w:t>
-      </w:r>
-      <w:r>
-        <w:rPr>
-          <w:lang w:val="en-US"/>
-        </w:rPr>
-        <w:t>.</w:t>
-      </w:r>
-    </w:p>
-    <w:p>
-      <w:pPr>
-        <w:rPr>
-          <w:lang w:val="en-US"/>
-        </w:rPr>
-      </w:pPr>
-    </w:p>
-    <w:p>
-      <w:pPr>
-        <w:rPr>
-          <w:lang w:val="en-US"/>
-        </w:rPr>
-      </w:pPr>
-      <w:r>
-        <w:rPr>
-          <w:noProof/>
-          <w:lang w:val="en-US"/>
-        </w:rPr>
         <w:drawing>
           <wp:inline distT="0" distB="0" distL="0" distR="0" wp14:anchorId="76774C99" wp14:editId="15D0E57E">
             <wp:extent cx="2819400" cy="4076700"/>
@@ -8916,6 +9815,19 @@
             <w:rStyle w:val="Nmerodepgina"/>
           </w:rPr>
           <w:instrText xml:space="preserve"> PAGE </w:instrText>
+        </w:r>
+        <w:r>
+          <w:rPr>
+            <w:rStyle w:val="Nmerodepgina"/>
+          </w:rPr>
+          <w:fldChar w:fldCharType="separate"/>
+        </w:r>
+        <w:r>
+          <w:rPr>
+            <w:rStyle w:val="Nmerodepgina"/>
+            <w:noProof/>
+          </w:rPr>
+          <w:t>11</w:t>
         </w:r>
         <w:r>
           <w:rPr>
@@ -9036,14 +9948,21 @@
         <w:rFonts w:ascii="Times New Roman" w:hAnsi="Times New Roman" w:cs="Times New Roman"/>
         <w:lang w:val="en-US"/>
       </w:rPr>
-      <w:t>Last updated: 2020-09-</w:t>
+      <w:t xml:space="preserve">Last updated: </w:t>
     </w:r>
     <w:r>
       <w:rPr>
         <w:rFonts w:ascii="Times New Roman" w:hAnsi="Times New Roman" w:cs="Times New Roman"/>
         <w:lang w:val="en-US"/>
       </w:rPr>
-      <w:t>13</w:t>
+      <w:t>2022-05-</w:t>
+    </w:r>
+    <w:r>
+      <w:rPr>
+        <w:rFonts w:ascii="Times New Roman" w:hAnsi="Times New Roman" w:cs="Times New Roman"/>
+        <w:lang w:val="en-US"/>
+      </w:rPr>
+      <w:t>30</w:t>
     </w:r>
   </w:p>
 </w:ftr>
@@ -9270,9 +10189,122 @@
     </w:lvl>
   </w:abstractNum>
   <w:abstractNum w:abstractNumId="2" w15:restartNumberingAfterBreak="0">
+    <w:nsid w:val="2B5A4F1E"/>
+    <w:multiLevelType w:val="hybridMultilevel"/>
+    <w:tmpl w:val="C12A0D3C"/>
+    <w:lvl w:ilvl="0" w:tplc="080A0001">
+      <w:start w:val="1"/>
+      <w:numFmt w:val="bullet"/>
+      <w:lvlText w:val=""/>
+      <w:lvlJc w:val="left"/>
+      <w:pPr>
+        <w:ind w:left="2136" w:hanging="360"/>
+      </w:pPr>
+      <w:rPr>
+        <w:rFonts w:ascii="Symbol" w:hAnsi="Symbol" w:hint="default"/>
+      </w:rPr>
+    </w:lvl>
+    <w:lvl w:ilvl="1" w:tplc="1CB80EC4">
+      <w:start w:val="2"/>
+      <w:numFmt w:val="bullet"/>
+      <w:lvlText w:val="-"/>
+      <w:lvlJc w:val="left"/>
+      <w:pPr>
+        <w:ind w:left="2856" w:hanging="360"/>
+      </w:pPr>
+      <w:rPr>
+        <w:rFonts w:ascii="Times New Roman" w:eastAsia="Times New Roman" w:hAnsi="Times New Roman" w:cs="Times New Roman" w:hint="default"/>
+      </w:rPr>
+    </w:lvl>
+    <w:lvl w:ilvl="2" w:tplc="080A0005" w:tentative="1">
+      <w:start w:val="1"/>
+      <w:numFmt w:val="bullet"/>
+      <w:lvlText w:val=""/>
+      <w:lvlJc w:val="left"/>
+      <w:pPr>
+        <w:ind w:left="3576" w:hanging="360"/>
+      </w:pPr>
+      <w:rPr>
+        <w:rFonts w:ascii="Wingdings" w:hAnsi="Wingdings" w:hint="default"/>
+      </w:rPr>
+    </w:lvl>
+    <w:lvl w:ilvl="3" w:tplc="080A0001" w:tentative="1">
+      <w:start w:val="1"/>
+      <w:numFmt w:val="bullet"/>
+      <w:lvlText w:val=""/>
+      <w:lvlJc w:val="left"/>
+      <w:pPr>
+        <w:ind w:left="4296" w:hanging="360"/>
+      </w:pPr>
+      <w:rPr>
+        <w:rFonts w:ascii="Symbol" w:hAnsi="Symbol" w:hint="default"/>
+      </w:rPr>
+    </w:lvl>
+    <w:lvl w:ilvl="4" w:tplc="080A0003" w:tentative="1">
+      <w:start w:val="1"/>
+      <w:numFmt w:val="bullet"/>
+      <w:lvlText w:val="o"/>
+      <w:lvlJc w:val="left"/>
+      <w:pPr>
+        <w:ind w:left="5016" w:hanging="360"/>
+      </w:pPr>
+      <w:rPr>
+        <w:rFonts w:ascii="Courier New" w:hAnsi="Courier New" w:cs="Courier New" w:hint="default"/>
+      </w:rPr>
+    </w:lvl>
+    <w:lvl w:ilvl="5" w:tplc="080A0005" w:tentative="1">
+      <w:start w:val="1"/>
+      <w:numFmt w:val="bullet"/>
+      <w:lvlText w:val=""/>
+      <w:lvlJc w:val="left"/>
+      <w:pPr>
+        <w:ind w:left="5736" w:hanging="360"/>
+      </w:pPr>
+      <w:rPr>
+        <w:rFonts w:ascii="Wingdings" w:hAnsi="Wingdings" w:hint="default"/>
+      </w:rPr>
+    </w:lvl>
+    <w:lvl w:ilvl="6" w:tplc="080A0001" w:tentative="1">
+      <w:start w:val="1"/>
+      <w:numFmt w:val="bullet"/>
+      <w:lvlText w:val=""/>
+      <w:lvlJc w:val="left"/>
+      <w:pPr>
+        <w:ind w:left="6456" w:hanging="360"/>
+      </w:pPr>
+      <w:rPr>
+        <w:rFonts w:ascii="Symbol" w:hAnsi="Symbol" w:hint="default"/>
+      </w:rPr>
+    </w:lvl>
+    <w:lvl w:ilvl="7" w:tplc="080A0003" w:tentative="1">
+      <w:start w:val="1"/>
+      <w:numFmt w:val="bullet"/>
+      <w:lvlText w:val="o"/>
+      <w:lvlJc w:val="left"/>
+      <w:pPr>
+        <w:ind w:left="7176" w:hanging="360"/>
+      </w:pPr>
+      <w:rPr>
+        <w:rFonts w:ascii="Courier New" w:hAnsi="Courier New" w:cs="Courier New" w:hint="default"/>
+      </w:rPr>
+    </w:lvl>
+    <w:lvl w:ilvl="8" w:tplc="080A0005" w:tentative="1">
+      <w:start w:val="1"/>
+      <w:numFmt w:val="bullet"/>
+      <w:lvlText w:val=""/>
+      <w:lvlJc w:val="left"/>
+      <w:pPr>
+        <w:ind w:left="7896" w:hanging="360"/>
+      </w:pPr>
+      <w:rPr>
+        <w:rFonts w:ascii="Wingdings" w:hAnsi="Wingdings" w:hint="default"/>
+      </w:rPr>
+    </w:lvl>
+  </w:abstractNum>
+  <w:abstractNum w:abstractNumId="3" w15:restartNumberingAfterBreak="0">
     <w:nsid w:val="45161E50"/>
     <w:multiLevelType w:val="hybridMultilevel"/>
-    <w:tmpl w:val="9E603CDA"/>
+    <w:tmpl w:val="80688790"/>
     <w:lvl w:ilvl="0" w:tplc="080A0001">
       <w:start w:val="1"/>
       <w:numFmt w:val="bullet"/>
@@ -9382,7 +10414,7 @@
       </w:rPr>
     </w:lvl>
   </w:abstractNum>
-  <w:abstractNum w:abstractNumId="3" w15:restartNumberingAfterBreak="0">
+  <w:abstractNum w:abstractNumId="4" w15:restartNumberingAfterBreak="0">
     <w:nsid w:val="4F6B7B2B"/>
     <w:multiLevelType w:val="hybridMultilevel"/>
     <w:tmpl w:val="E8CA140E"/>
@@ -9468,7 +10500,7 @@
       </w:pPr>
     </w:lvl>
   </w:abstractNum>
-  <w:abstractNum w:abstractNumId="4" w15:restartNumberingAfterBreak="0">
+  <w:abstractNum w:abstractNumId="5" w15:restartNumberingAfterBreak="0">
     <w:nsid w:val="59D9314D"/>
     <w:multiLevelType w:val="multilevel"/>
     <w:tmpl w:val="02AE0964"/>
@@ -9617,7 +10649,7 @@
       </w:rPr>
     </w:lvl>
   </w:abstractNum>
-  <w:abstractNum w:abstractNumId="5" w15:restartNumberingAfterBreak="0">
+  <w:abstractNum w:abstractNumId="6" w15:restartNumberingAfterBreak="0">
     <w:nsid w:val="5F120882"/>
     <w:multiLevelType w:val="hybridMultilevel"/>
     <w:tmpl w:val="47AA91E4"/>
@@ -9730,7 +10762,7 @@
       </w:rPr>
     </w:lvl>
   </w:abstractNum>
-  <w:abstractNum w:abstractNumId="6" w15:restartNumberingAfterBreak="0">
+  <w:abstractNum w:abstractNumId="7" w15:restartNumberingAfterBreak="0">
     <w:nsid w:val="68167069"/>
     <w:multiLevelType w:val="hybridMultilevel"/>
     <w:tmpl w:val="7D78C588"/>
@@ -9843,7 +10875,7 @@
       </w:rPr>
     </w:lvl>
   </w:abstractNum>
-  <w:abstractNum w:abstractNumId="7" w15:restartNumberingAfterBreak="0">
+  <w:abstractNum w:abstractNumId="8" w15:restartNumberingAfterBreak="0">
     <w:nsid w:val="71121AE3"/>
     <w:multiLevelType w:val="hybridMultilevel"/>
     <w:tmpl w:val="2138EA4A"/>
@@ -9936,24 +10968,27 @@
     <w:abstractNumId w:val="1"/>
   </w:num>
   <w:num w:numId="2" w16cid:durableId="1248340944">
-    <w:abstractNumId w:val="7"/>
+    <w:abstractNumId w:val="8"/>
   </w:num>
   <w:num w:numId="3" w16cid:durableId="615405487">
     <w:abstractNumId w:val="0"/>
   </w:num>
   <w:num w:numId="4" w16cid:durableId="1742947187">
+    <w:abstractNumId w:val="4"/>
+  </w:num>
+  <w:num w:numId="5" w16cid:durableId="88504829">
+    <w:abstractNumId w:val="6"/>
+  </w:num>
+  <w:num w:numId="6" w16cid:durableId="1114439902">
+    <w:abstractNumId w:val="5"/>
+  </w:num>
+  <w:num w:numId="7" w16cid:durableId="1058281165">
+    <w:abstractNumId w:val="7"/>
+  </w:num>
+  <w:num w:numId="8" w16cid:durableId="739518654">
     <w:abstractNumId w:val="3"/>
   </w:num>
-  <w:num w:numId="5" w16cid:durableId="88504829">
-    <w:abstractNumId w:val="5"/>
-  </w:num>
-  <w:num w:numId="6" w16cid:durableId="1114439902">
-    <w:abstractNumId w:val="4"/>
-  </w:num>
-  <w:num w:numId="7" w16cid:durableId="1058281165">
-    <w:abstractNumId w:val="6"/>
-  </w:num>
-  <w:num w:numId="8" w16cid:durableId="739518654">
+  <w:num w:numId="9" w16cid:durableId="372388013">
     <w:abstractNumId w:val="2"/>
   </w:num>
 </w:numbering>

</xml_diff>